<commit_message>
Terminado freeCodeCamp de jQuery
</commit_message>
<xml_diff>
--- a/Bootcamp.docx
+++ b/Bootcamp.docx
@@ -3735,29 +3735,1537 @@
         <w:rPr>
           <w:sz w:val="24"/>
         </w:rPr>
-        <w:t>Esto permite crear una cadena mul</w:t>
+        <w:t xml:space="preserve">Esto permite crear una cadena multilínea dándole al </w:t>
+      </w:r>
+      <w:proofErr w:type="spellStart"/>
+      <w:r>
+        <w:rPr>
+          <w:b/>
+          <w:color w:val="4472C4" w:themeColor="accent1"/>
+          <w:sz w:val="24"/>
+        </w:rPr>
+        <w:t>Enter</w:t>
+      </w:r>
+      <w:proofErr w:type="spellEnd"/>
+      <w:r>
+        <w:rPr>
+          <w:color w:val="4472C4" w:themeColor="accent1"/>
+          <w:sz w:val="24"/>
+        </w:rPr>
+        <w:t xml:space="preserve"> </w:t>
+      </w:r>
+      <w:r>
+        <w:rPr>
+          <w:sz w:val="24"/>
+        </w:rPr>
+        <w:t xml:space="preserve">y no teniendo que poner </w:t>
+      </w:r>
+      <w:r>
+        <w:rPr>
+          <w:b/>
+          <w:color w:val="4472C4" w:themeColor="accent1"/>
+          <w:sz w:val="24"/>
+        </w:rPr>
+        <w:t>\n</w:t>
+      </w:r>
+    </w:p>
+    <w:p>
+      <w:pPr>
+        <w:rPr>
+          <w:sz w:val="24"/>
+        </w:rPr>
+      </w:pPr>
+    </w:p>
+    <w:p>
+      <w:pPr>
+        <w:jc w:val="center"/>
+        <w:rPr>
+          <w:b/>
+          <w:sz w:val="32"/>
+          <w:u w:val="single"/>
+        </w:rPr>
+      </w:pPr>
+      <w:r>
+        <w:rPr>
+          <w:b/>
+          <w:sz w:val="32"/>
+          <w:u w:val="single"/>
+        </w:rPr>
+        <w:t>20</w:t>
+      </w:r>
+      <w:r>
+        <w:rPr>
+          <w:b/>
+          <w:sz w:val="32"/>
+          <w:u w:val="single"/>
+        </w:rPr>
+        <w:t>/12/18</w:t>
+      </w:r>
+    </w:p>
+    <w:p>
+      <w:pPr>
+        <w:rPr>
+          <w:sz w:val="24"/>
+        </w:rPr>
+      </w:pPr>
+    </w:p>
+    <w:p>
+      <w:pPr>
+        <w:rPr>
+          <w:sz w:val="24"/>
+        </w:rPr>
+      </w:pPr>
+      <w:r>
+        <w:rPr>
+          <w:sz w:val="24"/>
+        </w:rPr>
+        <w:t xml:space="preserve">Para el </w:t>
+      </w:r>
+      <w:proofErr w:type="spellStart"/>
+      <w:r>
+        <w:rPr>
+          <w:b/>
+          <w:color w:val="4472C4" w:themeColor="accent1"/>
+          <w:sz w:val="24"/>
+        </w:rPr>
+        <w:t>multicursor</w:t>
+      </w:r>
+      <w:proofErr w:type="spellEnd"/>
+      <w:r>
+        <w:rPr>
+          <w:color w:val="4472C4" w:themeColor="accent1"/>
+          <w:sz w:val="24"/>
+        </w:rPr>
+        <w:t xml:space="preserve"> </w:t>
+      </w:r>
+      <w:r>
+        <w:rPr>
+          <w:sz w:val="24"/>
+        </w:rPr>
+        <w:t xml:space="preserve">(lo de poder hacer varios cambios a la vez) te has de poner encima de la variable a modificar, </w:t>
+      </w:r>
+      <w:r>
+        <w:rPr>
+          <w:sz w:val="24"/>
+        </w:rPr>
+        <w:t xml:space="preserve">pulsar </w:t>
+      </w:r>
+      <w:proofErr w:type="spellStart"/>
+      <w:r>
+        <w:rPr>
+          <w:b/>
+          <w:color w:val="4472C4" w:themeColor="accent1"/>
+          <w:sz w:val="24"/>
+        </w:rPr>
+        <w:t>Ctrl+d</w:t>
+      </w:r>
+      <w:proofErr w:type="spellEnd"/>
+      <w:r>
+        <w:rPr>
+          <w:color w:val="4472C4" w:themeColor="accent1"/>
+          <w:sz w:val="24"/>
+        </w:rPr>
+        <w:t xml:space="preserve"> </w:t>
+      </w:r>
+      <w:r>
+        <w:rPr>
+          <w:sz w:val="24"/>
+        </w:rPr>
+        <w:t xml:space="preserve">para seleccionarla y los siguientes </w:t>
+      </w:r>
+      <w:proofErr w:type="spellStart"/>
+      <w:r>
+        <w:rPr>
+          <w:b/>
+          <w:color w:val="4472C4" w:themeColor="accent1"/>
+          <w:sz w:val="28"/>
+        </w:rPr>
+        <w:t>Ctrl+d</w:t>
+      </w:r>
+      <w:proofErr w:type="spellEnd"/>
+      <w:r>
+        <w:rPr>
+          <w:color w:val="4472C4" w:themeColor="accent1"/>
+          <w:sz w:val="28"/>
+        </w:rPr>
+        <w:t xml:space="preserve"> </w:t>
+      </w:r>
+      <w:r>
+        <w:rPr>
+          <w:sz w:val="24"/>
+        </w:rPr>
+        <w:t>dividirán el cursor entre las diferentes variables con ese nombre.</w:t>
+      </w:r>
+    </w:p>
+    <w:p>
+      <w:pPr>
+        <w:jc w:val="center"/>
+        <w:rPr>
+          <w:b/>
+          <w:sz w:val="32"/>
+          <w:u w:val="single"/>
+        </w:rPr>
+      </w:pPr>
+      <w:r>
+        <w:rPr>
+          <w:b/>
+          <w:sz w:val="32"/>
+          <w:u w:val="single"/>
+        </w:rPr>
+        <w:lastRenderedPageBreak/>
+        <w:t>21</w:t>
+      </w:r>
+      <w:r>
+        <w:rPr>
+          <w:b/>
+          <w:sz w:val="32"/>
+          <w:u w:val="single"/>
+        </w:rPr>
+        <w:t>/12/18</w:t>
+      </w:r>
+    </w:p>
+    <w:p>
+      <w:pPr>
+        <w:rPr>
+          <w:sz w:val="24"/>
+        </w:rPr>
+      </w:pPr>
+    </w:p>
+    <w:p>
+      <w:pPr>
+        <w:rPr>
+          <w:sz w:val="24"/>
+        </w:rPr>
+      </w:pPr>
+      <w:r>
+        <w:rPr>
+          <w:sz w:val="24"/>
+        </w:rPr>
+        <w:t>jQuery ejemplos:</w:t>
+      </w:r>
+    </w:p>
+    <w:p>
+      <w:pPr>
+        <w:pStyle w:val="Prrafodelista"/>
+        <w:numPr>
+          <w:ilvl w:val="0"/>
+          <w:numId w:val="14"/>
+        </w:numPr>
+        <w:rPr>
+          <w:sz w:val="24"/>
+        </w:rPr>
+      </w:pPr>
+      <w:proofErr w:type="spellStart"/>
+      <w:r>
+        <w:rPr>
+          <w:b/>
+          <w:color w:val="4472C4" w:themeColor="accent1"/>
+          <w:sz w:val="28"/>
+        </w:rPr>
+        <w:t>addClass</w:t>
+      </w:r>
+      <w:proofErr w:type="spellEnd"/>
+      <w:r>
+        <w:rPr>
+          <w:b/>
+          <w:color w:val="4472C4" w:themeColor="accent1"/>
+          <w:sz w:val="28"/>
+        </w:rPr>
+        <w:t>(</w:t>
+      </w:r>
+      <w:proofErr w:type="spellStart"/>
+      <w:r>
+        <w:rPr>
+          <w:b/>
+          <w:color w:val="4472C4" w:themeColor="accent1"/>
+          <w:sz w:val="28"/>
+        </w:rPr>
+        <w:t>atr</w:t>
+      </w:r>
+      <w:proofErr w:type="spellEnd"/>
+      <w:r>
+        <w:rPr>
+          <w:b/>
+          <w:color w:val="4472C4" w:themeColor="accent1"/>
+          <w:sz w:val="28"/>
+        </w:rPr>
+        <w:t>)</w:t>
+      </w:r>
+      <w:r>
+        <w:rPr>
+          <w:sz w:val="24"/>
+        </w:rPr>
+        <w:t xml:space="preserve"> </w:t>
+      </w:r>
+      <w:r>
+        <w:sym w:font="Wingdings" w:char="F0E0"/>
+      </w:r>
+      <w:r>
+        <w:rPr>
+          <w:sz w:val="24"/>
+        </w:rPr>
+        <w:t xml:space="preserve"> agrega al elemento la clase </w:t>
+      </w:r>
+      <w:proofErr w:type="spellStart"/>
+      <w:r>
+        <w:rPr>
+          <w:b/>
+          <w:color w:val="4472C4" w:themeColor="accent1"/>
+          <w:sz w:val="24"/>
+        </w:rPr>
+        <w:t>atr</w:t>
+      </w:r>
+      <w:proofErr w:type="spellEnd"/>
+      <w:r>
+        <w:rPr>
+          <w:noProof/>
+        </w:rPr>
+        <w:drawing>
+          <wp:inline distT="0" distB="0" distL="0" distR="0" wp14:anchorId="12B7D91A" wp14:editId="4AC7250F">
+            <wp:extent cx="4848860" cy="304782"/>
+            <wp:effectExtent l="0" t="0" r="0" b="635"/>
+            <wp:docPr id="13" name="Imagen 13"/>
+            <wp:cNvGraphicFramePr>
+              <a:graphicFrameLocks xmlns:a="http://schemas.openxmlformats.org/drawingml/2006/main" noChangeAspect="1"/>
+            </wp:cNvGraphicFramePr>
+            <a:graphic xmlns:a="http://schemas.openxmlformats.org/drawingml/2006/main">
+              <a:graphicData uri="http://schemas.openxmlformats.org/drawingml/2006/picture">
+                <pic:pic xmlns:pic="http://schemas.openxmlformats.org/drawingml/2006/picture">
+                  <pic:nvPicPr>
+                    <pic:cNvPr id="1" name=""/>
+                    <pic:cNvPicPr/>
+                  </pic:nvPicPr>
+                  <pic:blipFill rotWithShape="1">
+                    <a:blip r:embed="rId17"/>
+                    <a:srcRect l="41980" t="23897" r="33326" b="73190"/>
+                    <a:stretch/>
+                  </pic:blipFill>
+                  <pic:spPr bwMode="auto">
+                    <a:xfrm>
+                      <a:off x="0" y="0"/>
+                      <a:ext cx="4862977" cy="305669"/>
+                    </a:xfrm>
+                    <a:prstGeom prst="rect">
+                      <a:avLst/>
+                    </a:prstGeom>
+                    <a:ln>
+                      <a:noFill/>
+                    </a:ln>
+                    <a:extLst>
+                      <a:ext uri="{53640926-AAD7-44D8-BBD7-CCE9431645EC}">
+                        <a14:shadowObscured xmlns:a14="http://schemas.microsoft.com/office/drawing/2010/main"/>
+                      </a:ext>
+                    </a:extLst>
+                  </pic:spPr>
+                </pic:pic>
+              </a:graphicData>
+            </a:graphic>
+          </wp:inline>
+        </w:drawing>
+      </w:r>
+      <w:r>
+        <w:rPr>
+          <w:sz w:val="24"/>
+        </w:rPr>
+        <w:t xml:space="preserve"> </w:t>
+      </w:r>
+    </w:p>
+    <w:p>
+      <w:pPr>
+        <w:pStyle w:val="Prrafodelista"/>
+        <w:numPr>
+          <w:ilvl w:val="0"/>
+          <w:numId w:val="13"/>
+        </w:numPr>
+        <w:rPr>
+          <w:sz w:val="24"/>
+        </w:rPr>
+      </w:pPr>
+      <w:proofErr w:type="spellStart"/>
+      <w:r>
+        <w:rPr>
+          <w:b/>
+          <w:color w:val="4472C4" w:themeColor="accent1"/>
+          <w:sz w:val="28"/>
+        </w:rPr>
+        <w:t>removeClass</w:t>
+      </w:r>
+      <w:proofErr w:type="spellEnd"/>
+      <w:r>
+        <w:rPr>
+          <w:b/>
+          <w:color w:val="4472C4" w:themeColor="accent1"/>
+          <w:sz w:val="28"/>
+        </w:rPr>
+        <w:t>(</w:t>
+      </w:r>
+      <w:proofErr w:type="spellStart"/>
+      <w:r>
+        <w:rPr>
+          <w:b/>
+          <w:color w:val="4472C4" w:themeColor="accent1"/>
+          <w:sz w:val="28"/>
+        </w:rPr>
+        <w:t>atr</w:t>
+      </w:r>
+      <w:proofErr w:type="spellEnd"/>
+      <w:r>
+        <w:rPr>
+          <w:b/>
+          <w:color w:val="4472C4" w:themeColor="accent1"/>
+          <w:sz w:val="28"/>
+        </w:rPr>
+        <w:t xml:space="preserve">) </w:t>
+      </w:r>
+      <w:r>
+        <w:rPr>
+          <w:sz w:val="24"/>
+        </w:rPr>
+        <w:sym w:font="Wingdings" w:char="F0E0"/>
+      </w:r>
+      <w:r>
+        <w:rPr>
+          <w:sz w:val="24"/>
+        </w:rPr>
+        <w:t xml:space="preserve"> borra al elemento la clase </w:t>
+      </w:r>
+      <w:proofErr w:type="spellStart"/>
+      <w:r>
+        <w:rPr>
+          <w:b/>
+          <w:color w:val="4472C4" w:themeColor="accent1"/>
+          <w:sz w:val="24"/>
+        </w:rPr>
+        <w:t>atr</w:t>
+      </w:r>
+      <w:proofErr w:type="spellEnd"/>
+      <w:r>
+        <w:rPr>
+          <w:noProof/>
+        </w:rPr>
+        <w:drawing>
+          <wp:inline distT="0" distB="0" distL="0" distR="0" wp14:anchorId="65640504" wp14:editId="492169D5">
+            <wp:extent cx="4781550" cy="247650"/>
+            <wp:effectExtent l="0" t="0" r="0" b="0"/>
+            <wp:docPr id="14" name="Imagen 14"/>
+            <wp:cNvGraphicFramePr>
+              <a:graphicFrameLocks xmlns:a="http://schemas.openxmlformats.org/drawingml/2006/main" noChangeAspect="1"/>
+            </wp:cNvGraphicFramePr>
+            <a:graphic xmlns:a="http://schemas.openxmlformats.org/drawingml/2006/main">
+              <a:graphicData uri="http://schemas.openxmlformats.org/drawingml/2006/picture">
+                <pic:pic xmlns:pic="http://schemas.openxmlformats.org/drawingml/2006/picture">
+                  <pic:nvPicPr>
+                    <pic:cNvPr id="1" name=""/>
+                    <pic:cNvPicPr/>
+                  </pic:nvPicPr>
+                  <pic:blipFill rotWithShape="1">
+                    <a:blip r:embed="rId18"/>
+                    <a:srcRect l="42458" t="28556" r="34383" b="69194"/>
+                    <a:stretch/>
+                  </pic:blipFill>
+                  <pic:spPr bwMode="auto">
+                    <a:xfrm>
+                      <a:off x="0" y="0"/>
+                      <a:ext cx="4781550" cy="247650"/>
+                    </a:xfrm>
+                    <a:prstGeom prst="rect">
+                      <a:avLst/>
+                    </a:prstGeom>
+                    <a:ln>
+                      <a:noFill/>
+                    </a:ln>
+                    <a:extLst>
+                      <a:ext uri="{53640926-AAD7-44D8-BBD7-CCE9431645EC}">
+                        <a14:shadowObscured xmlns:a14="http://schemas.microsoft.com/office/drawing/2010/main"/>
+                      </a:ext>
+                    </a:extLst>
+                  </pic:spPr>
+                </pic:pic>
+              </a:graphicData>
+            </a:graphic>
+          </wp:inline>
+        </w:drawing>
+      </w:r>
+    </w:p>
+    <w:p>
+      <w:pPr>
+        <w:pStyle w:val="Prrafodelista"/>
+        <w:numPr>
+          <w:ilvl w:val="0"/>
+          <w:numId w:val="13"/>
+        </w:numPr>
+        <w:rPr>
+          <w:sz w:val="24"/>
+        </w:rPr>
+      </w:pPr>
+      <w:proofErr w:type="spellStart"/>
+      <w:proofErr w:type="gramStart"/>
+      <w:r>
+        <w:rPr>
+          <w:b/>
+          <w:color w:val="4472C4" w:themeColor="accent1"/>
+          <w:sz w:val="28"/>
+        </w:rPr>
+        <w:t>css</w:t>
+      </w:r>
+      <w:proofErr w:type="spellEnd"/>
+      <w:r>
+        <w:rPr>
+          <w:b/>
+          <w:color w:val="4472C4" w:themeColor="accent1"/>
+          <w:sz w:val="28"/>
+        </w:rPr>
+        <w:t>(</w:t>
+      </w:r>
+      <w:proofErr w:type="spellStart"/>
+      <w:proofErr w:type="gramEnd"/>
+      <w:r>
+        <w:rPr>
+          <w:b/>
+          <w:color w:val="4472C4" w:themeColor="accent1"/>
+          <w:sz w:val="28"/>
+        </w:rPr>
+        <w:t>atr</w:t>
+      </w:r>
+      <w:proofErr w:type="spellEnd"/>
+      <w:r>
+        <w:rPr>
+          <w:b/>
+          <w:color w:val="4472C4" w:themeColor="accent1"/>
+          <w:sz w:val="28"/>
+        </w:rPr>
+        <w:t>, atr2</w:t>
+      </w:r>
+      <w:r>
+        <w:rPr>
+          <w:b/>
+          <w:color w:val="4472C4" w:themeColor="accent1"/>
+          <w:sz w:val="28"/>
+        </w:rPr>
+        <w:t>)</w:t>
+      </w:r>
+      <w:r>
+        <w:rPr>
+          <w:sz w:val="24"/>
+        </w:rPr>
+        <w:t xml:space="preserve"> </w:t>
+      </w:r>
+      <w:r>
+        <w:rPr>
+          <w:sz w:val="24"/>
+        </w:rPr>
+        <w:sym w:font="Wingdings" w:char="F0E0"/>
+      </w:r>
+      <w:r>
+        <w:rPr>
+          <w:sz w:val="24"/>
+        </w:rPr>
+        <w:t xml:space="preserve"> modifica el </w:t>
+      </w:r>
+      <w:proofErr w:type="spellStart"/>
+      <w:r>
+        <w:rPr>
+          <w:sz w:val="24"/>
+        </w:rPr>
+        <w:t>css</w:t>
+      </w:r>
+      <w:proofErr w:type="spellEnd"/>
+      <w:r>
+        <w:rPr>
+          <w:sz w:val="24"/>
+        </w:rPr>
+        <w:t xml:space="preserve"> del </w:t>
+      </w:r>
+      <w:r>
+        <w:rPr>
+          <w:sz w:val="24"/>
+        </w:rPr>
+        <w:t>elemento</w:t>
+      </w:r>
+      <w:r>
+        <w:rPr>
+          <w:noProof/>
+        </w:rPr>
+        <w:drawing>
+          <wp:inline distT="0" distB="0" distL="0" distR="0" wp14:anchorId="7D779489" wp14:editId="3488BB5F">
+            <wp:extent cx="4754880" cy="371475"/>
+            <wp:effectExtent l="0" t="0" r="7620" b="9525"/>
+            <wp:docPr id="15" name="Imagen 15"/>
+            <wp:cNvGraphicFramePr>
+              <a:graphicFrameLocks xmlns:a="http://schemas.openxmlformats.org/drawingml/2006/main" noChangeAspect="1"/>
+            </wp:cNvGraphicFramePr>
+            <a:graphic xmlns:a="http://schemas.openxmlformats.org/drawingml/2006/main">
+              <a:graphicData uri="http://schemas.openxmlformats.org/drawingml/2006/picture">
+                <pic:pic xmlns:pic="http://schemas.openxmlformats.org/drawingml/2006/picture">
+                  <pic:nvPicPr>
+                    <pic:cNvPr id="1" name=""/>
+                    <pic:cNvPicPr/>
+                  </pic:nvPicPr>
+                  <pic:blipFill rotWithShape="1">
+                    <a:blip r:embed="rId19"/>
+                    <a:srcRect l="41629" t="33760" r="35794" b="62930"/>
+                    <a:stretch/>
+                  </pic:blipFill>
+                  <pic:spPr bwMode="auto">
+                    <a:xfrm>
+                      <a:off x="0" y="0"/>
+                      <a:ext cx="4754880" cy="371475"/>
+                    </a:xfrm>
+                    <a:prstGeom prst="rect">
+                      <a:avLst/>
+                    </a:prstGeom>
+                    <a:ln>
+                      <a:noFill/>
+                    </a:ln>
+                    <a:extLst>
+                      <a:ext uri="{53640926-AAD7-44D8-BBD7-CCE9431645EC}">
+                        <a14:shadowObscured xmlns:a14="http://schemas.microsoft.com/office/drawing/2010/main"/>
+                      </a:ext>
+                    </a:extLst>
+                  </pic:spPr>
+                </pic:pic>
+              </a:graphicData>
+            </a:graphic>
+          </wp:inline>
+        </w:drawing>
+      </w:r>
+    </w:p>
+    <w:p>
+      <w:pPr>
+        <w:pStyle w:val="Prrafodelista"/>
+        <w:numPr>
+          <w:ilvl w:val="0"/>
+          <w:numId w:val="13"/>
+        </w:numPr>
+        <w:rPr>
+          <w:sz w:val="24"/>
+        </w:rPr>
+      </w:pPr>
+      <w:proofErr w:type="spellStart"/>
+      <w:proofErr w:type="gramStart"/>
+      <w:r>
+        <w:rPr>
+          <w:b/>
+          <w:color w:val="4472C4" w:themeColor="accent1"/>
+          <w:sz w:val="28"/>
+        </w:rPr>
+        <w:t>prop</w:t>
+      </w:r>
+      <w:proofErr w:type="spellEnd"/>
+      <w:r>
+        <w:rPr>
+          <w:b/>
+          <w:color w:val="4472C4" w:themeColor="accent1"/>
+          <w:sz w:val="28"/>
+        </w:rPr>
+        <w:t>(</w:t>
+      </w:r>
+      <w:proofErr w:type="spellStart"/>
+      <w:proofErr w:type="gramEnd"/>
+      <w:r>
+        <w:rPr>
+          <w:b/>
+          <w:color w:val="4472C4" w:themeColor="accent1"/>
+          <w:sz w:val="28"/>
+        </w:rPr>
+        <w:t>atr</w:t>
+      </w:r>
+      <w:proofErr w:type="spellEnd"/>
+      <w:r>
+        <w:rPr>
+          <w:b/>
+          <w:color w:val="4472C4" w:themeColor="accent1"/>
+          <w:sz w:val="28"/>
+        </w:rPr>
+        <w:t>, atr2</w:t>
+      </w:r>
+      <w:r>
+        <w:rPr>
+          <w:b/>
+          <w:color w:val="4472C4" w:themeColor="accent1"/>
+          <w:sz w:val="28"/>
+        </w:rPr>
+        <w:t xml:space="preserve">) </w:t>
+      </w:r>
+      <w:r>
+        <w:rPr>
+          <w:sz w:val="24"/>
+        </w:rPr>
+        <w:sym w:font="Wingdings" w:char="F0E0"/>
+      </w:r>
+      <w:r>
+        <w:rPr>
+          <w:sz w:val="24"/>
+        </w:rPr>
+        <w:t xml:space="preserve"> modifica propiedades del elemento que no son </w:t>
+      </w:r>
+      <w:proofErr w:type="spellStart"/>
+      <w:r>
+        <w:rPr>
+          <w:sz w:val="24"/>
+        </w:rPr>
+        <w:t>css</w:t>
+      </w:r>
+      <w:proofErr w:type="spellEnd"/>
+      <w:r>
+        <w:rPr>
+          <w:noProof/>
+        </w:rPr>
+        <w:drawing>
+          <wp:inline distT="0" distB="0" distL="0" distR="0" wp14:anchorId="0AD9CB7B" wp14:editId="460F5B0D">
+            <wp:extent cx="5235222" cy="333375"/>
+            <wp:effectExtent l="0" t="0" r="3810" b="0"/>
+            <wp:docPr id="16" name="Imagen 16"/>
+            <wp:cNvGraphicFramePr>
+              <a:graphicFrameLocks xmlns:a="http://schemas.openxmlformats.org/drawingml/2006/main" noChangeAspect="1"/>
+            </wp:cNvGraphicFramePr>
+            <a:graphic xmlns:a="http://schemas.openxmlformats.org/drawingml/2006/main">
+              <a:graphicData uri="http://schemas.openxmlformats.org/drawingml/2006/picture">
+                <pic:pic xmlns:pic="http://schemas.openxmlformats.org/drawingml/2006/picture">
+                  <pic:nvPicPr>
+                    <pic:cNvPr id="1" name=""/>
+                    <pic:cNvPicPr/>
+                  </pic:nvPicPr>
+                  <pic:blipFill rotWithShape="1">
+                    <a:blip r:embed="rId20"/>
+                    <a:srcRect l="42134" t="23169" r="35201" b="74122"/>
+                    <a:stretch/>
+                  </pic:blipFill>
+                  <pic:spPr bwMode="auto">
+                    <a:xfrm>
+                      <a:off x="0" y="0"/>
+                      <a:ext cx="5237937" cy="333548"/>
+                    </a:xfrm>
+                    <a:prstGeom prst="rect">
+                      <a:avLst/>
+                    </a:prstGeom>
+                    <a:ln>
+                      <a:noFill/>
+                    </a:ln>
+                    <a:extLst>
+                      <a:ext uri="{53640926-AAD7-44D8-BBD7-CCE9431645EC}">
+                        <a14:shadowObscured xmlns:a14="http://schemas.microsoft.com/office/drawing/2010/main"/>
+                      </a:ext>
+                    </a:extLst>
+                  </pic:spPr>
+                </pic:pic>
+              </a:graphicData>
+            </a:graphic>
+          </wp:inline>
+        </w:drawing>
+      </w:r>
+    </w:p>
+    <w:p>
+      <w:pPr>
+        <w:pStyle w:val="Prrafodelista"/>
+        <w:numPr>
+          <w:ilvl w:val="0"/>
+          <w:numId w:val="13"/>
+        </w:numPr>
+        <w:rPr>
+          <w:sz w:val="24"/>
+        </w:rPr>
+      </w:pPr>
+      <w:proofErr w:type="spellStart"/>
+      <w:r>
+        <w:rPr>
+          <w:b/>
+          <w:color w:val="4472C4" w:themeColor="accent1"/>
+          <w:sz w:val="28"/>
+        </w:rPr>
+        <w:t>html</w:t>
+      </w:r>
+      <w:proofErr w:type="spellEnd"/>
+      <w:r>
+        <w:rPr>
+          <w:b/>
+          <w:color w:val="4472C4" w:themeColor="accent1"/>
+          <w:sz w:val="28"/>
+        </w:rPr>
+        <w:t>(</w:t>
+      </w:r>
+      <w:proofErr w:type="spellStart"/>
+      <w:r>
+        <w:rPr>
+          <w:b/>
+          <w:color w:val="4472C4" w:themeColor="accent1"/>
+          <w:sz w:val="28"/>
+        </w:rPr>
+        <w:t>atr</w:t>
+      </w:r>
+      <w:proofErr w:type="spellEnd"/>
+      <w:r>
+        <w:rPr>
+          <w:b/>
+          <w:color w:val="4472C4" w:themeColor="accent1"/>
+          <w:sz w:val="28"/>
+        </w:rPr>
+        <w:t xml:space="preserve">) </w:t>
+      </w:r>
+      <w:r>
+        <w:rPr>
+          <w:sz w:val="24"/>
+        </w:rPr>
+        <w:sym w:font="Wingdings" w:char="F0E0"/>
+      </w:r>
+      <w:r>
+        <w:rPr>
+          <w:sz w:val="24"/>
+        </w:rPr>
+        <w:t xml:space="preserve"> cambia el </w:t>
+      </w:r>
+      <w:proofErr w:type="spellStart"/>
+      <w:r>
+        <w:rPr>
+          <w:sz w:val="24"/>
+        </w:rPr>
+        <w:t>html</w:t>
+      </w:r>
+      <w:proofErr w:type="spellEnd"/>
+      <w:r>
+        <w:rPr>
+          <w:sz w:val="24"/>
+        </w:rPr>
+        <w:t xml:space="preserve"> almacenado en el elemento</w:t>
+      </w:r>
+      <w:r>
+        <w:rPr>
+          <w:noProof/>
+        </w:rPr>
+        <w:drawing>
+          <wp:inline distT="0" distB="0" distL="0" distR="0" wp14:anchorId="0A389FB9" wp14:editId="4B2F17CC">
+            <wp:extent cx="4906414" cy="314325"/>
+            <wp:effectExtent l="0" t="0" r="8890" b="0"/>
+            <wp:docPr id="21" name="Imagen 21"/>
+            <wp:cNvGraphicFramePr>
+              <a:graphicFrameLocks xmlns:a="http://schemas.openxmlformats.org/drawingml/2006/main" noChangeAspect="1"/>
+            </wp:cNvGraphicFramePr>
+            <a:graphic xmlns:a="http://schemas.openxmlformats.org/drawingml/2006/main">
+              <a:graphicData uri="http://schemas.openxmlformats.org/drawingml/2006/picture">
+                <pic:pic xmlns:pic="http://schemas.openxmlformats.org/drawingml/2006/picture">
+                  <pic:nvPicPr>
+                    <pic:cNvPr id="1" name=""/>
+                    <pic:cNvPicPr/>
+                  </pic:nvPicPr>
+                  <pic:blipFill rotWithShape="1">
+                    <a:blip r:embed="rId21"/>
+                    <a:srcRect l="41980" t="26209" r="33855" b="70886"/>
+                    <a:stretch/>
+                  </pic:blipFill>
+                  <pic:spPr bwMode="auto">
+                    <a:xfrm>
+                      <a:off x="0" y="0"/>
+                      <a:ext cx="4954688" cy="317418"/>
+                    </a:xfrm>
+                    <a:prstGeom prst="rect">
+                      <a:avLst/>
+                    </a:prstGeom>
+                    <a:ln>
+                      <a:noFill/>
+                    </a:ln>
+                    <a:extLst>
+                      <a:ext uri="{53640926-AAD7-44D8-BBD7-CCE9431645EC}">
+                        <a14:shadowObscured xmlns:a14="http://schemas.microsoft.com/office/drawing/2010/main"/>
+                      </a:ext>
+                    </a:extLst>
+                  </pic:spPr>
+                </pic:pic>
+              </a:graphicData>
+            </a:graphic>
+          </wp:inline>
+        </w:drawing>
+      </w:r>
+    </w:p>
+    <w:p>
+      <w:pPr>
+        <w:pStyle w:val="Prrafodelista"/>
+        <w:numPr>
+          <w:ilvl w:val="0"/>
+          <w:numId w:val="13"/>
+        </w:numPr>
+        <w:rPr>
+          <w:sz w:val="24"/>
+        </w:rPr>
+      </w:pPr>
+      <w:proofErr w:type="spellStart"/>
+      <w:proofErr w:type="gramStart"/>
+      <w:r>
+        <w:rPr>
+          <w:b/>
+          <w:color w:val="4472C4" w:themeColor="accent1"/>
+          <w:sz w:val="28"/>
+        </w:rPr>
+        <w:t>remove</w:t>
+      </w:r>
+      <w:proofErr w:type="spellEnd"/>
+      <w:r>
+        <w:rPr>
+          <w:b/>
+          <w:color w:val="4472C4" w:themeColor="accent1"/>
+          <w:sz w:val="28"/>
+        </w:rPr>
+        <w:t>(</w:t>
+      </w:r>
+      <w:proofErr w:type="gramEnd"/>
+      <w:r>
+        <w:rPr>
+          <w:b/>
+          <w:color w:val="4472C4" w:themeColor="accent1"/>
+          <w:sz w:val="28"/>
+        </w:rPr>
+        <w:t xml:space="preserve">) </w:t>
+      </w:r>
+      <w:r>
+        <w:rPr>
+          <w:sz w:val="24"/>
+        </w:rPr>
+        <w:sym w:font="Wingdings" w:char="F0E0"/>
+      </w:r>
+      <w:r>
+        <w:rPr>
+          <w:sz w:val="24"/>
+        </w:rPr>
+        <w:t xml:space="preserve"> elimina el elemento del </w:t>
+      </w:r>
+      <w:proofErr w:type="spellStart"/>
+      <w:r>
+        <w:rPr>
+          <w:sz w:val="24"/>
+        </w:rPr>
+        <w:t>html</w:t>
+      </w:r>
+      <w:proofErr w:type="spellEnd"/>
+      <w:r>
+        <w:rPr>
+          <w:noProof/>
+        </w:rPr>
+        <w:drawing>
+          <wp:inline distT="0" distB="0" distL="0" distR="0" wp14:anchorId="05BD7232" wp14:editId="11BF9CD3">
+            <wp:extent cx="4138733" cy="447675"/>
+            <wp:effectExtent l="0" t="0" r="0" b="0"/>
+            <wp:docPr id="22" name="Imagen 22"/>
+            <wp:cNvGraphicFramePr>
+              <a:graphicFrameLocks xmlns:a="http://schemas.openxmlformats.org/drawingml/2006/main" noChangeAspect="1"/>
+            </wp:cNvGraphicFramePr>
+            <a:graphic xmlns:a="http://schemas.openxmlformats.org/drawingml/2006/main">
+              <a:graphicData uri="http://schemas.openxmlformats.org/drawingml/2006/picture">
+                <pic:pic xmlns:pic="http://schemas.openxmlformats.org/drawingml/2006/picture">
+                  <pic:nvPicPr>
+                    <pic:cNvPr id="1" name=""/>
+                    <pic:cNvPicPr/>
+                  </pic:nvPicPr>
+                  <pic:blipFill rotWithShape="1">
+                    <a:blip r:embed="rId22"/>
+                    <a:srcRect l="41628" t="28795" r="43820" b="68251"/>
+                    <a:stretch/>
+                  </pic:blipFill>
+                  <pic:spPr bwMode="auto">
+                    <a:xfrm>
+                      <a:off x="0" y="0"/>
+                      <a:ext cx="4165029" cy="450519"/>
+                    </a:xfrm>
+                    <a:prstGeom prst="rect">
+                      <a:avLst/>
+                    </a:prstGeom>
+                    <a:ln>
+                      <a:noFill/>
+                    </a:ln>
+                    <a:extLst>
+                      <a:ext uri="{53640926-AAD7-44D8-BBD7-CCE9431645EC}">
+                        <a14:shadowObscured xmlns:a14="http://schemas.microsoft.com/office/drawing/2010/main"/>
+                      </a:ext>
+                    </a:extLst>
+                  </pic:spPr>
+                </pic:pic>
+              </a:graphicData>
+            </a:graphic>
+          </wp:inline>
+        </w:drawing>
+      </w:r>
+    </w:p>
+    <w:p>
+      <w:pPr>
+        <w:pStyle w:val="Prrafodelista"/>
+        <w:numPr>
+          <w:ilvl w:val="0"/>
+          <w:numId w:val="13"/>
+        </w:numPr>
+        <w:rPr>
+          <w:sz w:val="24"/>
+        </w:rPr>
+      </w:pPr>
+      <w:proofErr w:type="gramStart"/>
+      <w:r>
+        <w:rPr>
+          <w:b/>
+          <w:color w:val="4472C4" w:themeColor="accent1"/>
+          <w:sz w:val="28"/>
+        </w:rPr>
+        <w:t>clone(</w:t>
+      </w:r>
+      <w:proofErr w:type="gramEnd"/>
+      <w:r>
+        <w:rPr>
+          <w:b/>
+          <w:color w:val="4472C4" w:themeColor="accent1"/>
+          <w:sz w:val="28"/>
+        </w:rPr>
+        <w:t xml:space="preserve">) </w:t>
+      </w:r>
+      <w:r>
+        <w:rPr>
+          <w:sz w:val="24"/>
+        </w:rPr>
+        <w:sym w:font="Wingdings" w:char="F0E0"/>
+      </w:r>
+      <w:r>
+        <w:rPr>
+          <w:sz w:val="24"/>
+        </w:rPr>
+        <w:t xml:space="preserve"> copia el elemento en donde lo une con </w:t>
+      </w:r>
+      <w:proofErr w:type="spellStart"/>
+      <w:r>
+        <w:rPr>
+          <w:sz w:val="24"/>
+        </w:rPr>
+        <w:t>append</w:t>
+      </w:r>
+      <w:proofErr w:type="spellEnd"/>
+      <w:r>
+        <w:rPr>
+          <w:noProof/>
+        </w:rPr>
+        <w:drawing>
+          <wp:inline distT="0" distB="0" distL="0" distR="0" wp14:anchorId="48073884" wp14:editId="0D72DB64">
+            <wp:extent cx="5250180" cy="276225"/>
+            <wp:effectExtent l="0" t="0" r="7620" b="9525"/>
+            <wp:docPr id="25" name="Imagen 25"/>
+            <wp:cNvGraphicFramePr>
+              <a:graphicFrameLocks xmlns:a="http://schemas.openxmlformats.org/drawingml/2006/main" noChangeAspect="1"/>
+            </wp:cNvGraphicFramePr>
+            <a:graphic xmlns:a="http://schemas.openxmlformats.org/drawingml/2006/main">
+              <a:graphicData uri="http://schemas.openxmlformats.org/drawingml/2006/picture">
+                <pic:pic xmlns:pic="http://schemas.openxmlformats.org/drawingml/2006/picture">
+                  <pic:nvPicPr>
+                    <pic:cNvPr id="1" name=""/>
+                    <pic:cNvPicPr/>
+                  </pic:nvPicPr>
+                  <pic:blipFill rotWithShape="1">
+                    <a:blip r:embed="rId23"/>
+                    <a:srcRect l="41804" t="34272" r="30680" b="63011"/>
+                    <a:stretch/>
+                  </pic:blipFill>
+                  <pic:spPr bwMode="auto">
+                    <a:xfrm>
+                      <a:off x="0" y="0"/>
+                      <a:ext cx="5250180" cy="276225"/>
+                    </a:xfrm>
+                    <a:prstGeom prst="rect">
+                      <a:avLst/>
+                    </a:prstGeom>
+                    <a:ln>
+                      <a:noFill/>
+                    </a:ln>
+                    <a:extLst>
+                      <a:ext uri="{53640926-AAD7-44D8-BBD7-CCE9431645EC}">
+                        <a14:shadowObscured xmlns:a14="http://schemas.microsoft.com/office/drawing/2010/main"/>
+                      </a:ext>
+                    </a:extLst>
+                  </pic:spPr>
+                </pic:pic>
+              </a:graphicData>
+            </a:graphic>
+          </wp:inline>
+        </w:drawing>
+      </w:r>
+    </w:p>
+    <w:p>
+      <w:pPr>
+        <w:pStyle w:val="Prrafodelista"/>
+        <w:numPr>
+          <w:ilvl w:val="0"/>
+          <w:numId w:val="13"/>
+        </w:numPr>
+        <w:rPr>
+          <w:sz w:val="24"/>
+        </w:rPr>
+      </w:pPr>
+      <w:proofErr w:type="spellStart"/>
+      <w:r>
+        <w:rPr>
+          <w:b/>
+          <w:color w:val="4472C4" w:themeColor="accent1"/>
+          <w:sz w:val="28"/>
+        </w:rPr>
+        <w:t>append</w:t>
+      </w:r>
+      <w:proofErr w:type="spellEnd"/>
+      <w:r>
+        <w:rPr>
+          <w:b/>
+          <w:color w:val="4472C4" w:themeColor="accent1"/>
+          <w:sz w:val="28"/>
+        </w:rPr>
+        <w:t>(</w:t>
+      </w:r>
+      <w:proofErr w:type="spellStart"/>
+      <w:r>
+        <w:rPr>
+          <w:b/>
+          <w:color w:val="4472C4" w:themeColor="accent1"/>
+          <w:sz w:val="28"/>
+        </w:rPr>
+        <w:t>elem</w:t>
+      </w:r>
+      <w:proofErr w:type="spellEnd"/>
+      <w:r>
+        <w:rPr>
+          <w:b/>
+          <w:color w:val="4472C4" w:themeColor="accent1"/>
+          <w:sz w:val="28"/>
+        </w:rPr>
+        <w:t xml:space="preserve">) </w:t>
+      </w:r>
+      <w:r>
+        <w:rPr>
+          <w:b/>
+          <w:color w:val="4472C4" w:themeColor="accent1"/>
+          <w:sz w:val="28"/>
+        </w:rPr>
+        <w:t>||</w:t>
+      </w:r>
+      <w:proofErr w:type="spellStart"/>
+      <w:r>
+        <w:rPr>
+          <w:b/>
+          <w:color w:val="4472C4" w:themeColor="accent1"/>
+          <w:sz w:val="28"/>
+        </w:rPr>
+        <w:t>appendTo</w:t>
+      </w:r>
+      <w:proofErr w:type="spellEnd"/>
+      <w:r>
+        <w:rPr>
+          <w:b/>
+          <w:color w:val="4472C4" w:themeColor="accent1"/>
+          <w:sz w:val="28"/>
+        </w:rPr>
+        <w:t>(</w:t>
+      </w:r>
+      <w:proofErr w:type="spellStart"/>
+      <w:r>
+        <w:rPr>
+          <w:b/>
+          <w:color w:val="4472C4" w:themeColor="accent1"/>
+          <w:sz w:val="28"/>
+        </w:rPr>
+        <w:t>elem</w:t>
+      </w:r>
+      <w:proofErr w:type="spellEnd"/>
+      <w:r>
+        <w:rPr>
+          <w:b/>
+          <w:color w:val="4472C4" w:themeColor="accent1"/>
+          <w:sz w:val="28"/>
+        </w:rPr>
+        <w:t xml:space="preserve">) </w:t>
+      </w:r>
+      <w:r>
+        <w:rPr>
+          <w:sz w:val="24"/>
+        </w:rPr>
+        <w:sym w:font="Wingdings" w:char="F0E0"/>
+      </w:r>
+      <w:r>
+        <w:rPr>
+          <w:sz w:val="24"/>
+        </w:rPr>
+        <w:t xml:space="preserve"> </w:t>
+      </w:r>
+      <w:r>
+        <w:rPr>
+          <w:sz w:val="24"/>
+        </w:rPr>
+        <w:t xml:space="preserve">une el elemento al </w:t>
+      </w:r>
+      <w:proofErr w:type="spellStart"/>
+      <w:r>
+        <w:rPr>
+          <w:b/>
+          <w:color w:val="4472C4" w:themeColor="accent1"/>
+          <w:sz w:val="24"/>
+        </w:rPr>
+        <w:t>elem</w:t>
+      </w:r>
+      <w:proofErr w:type="spellEnd"/>
+      <w:r>
+        <w:rPr>
+          <w:color w:val="4472C4" w:themeColor="accent1"/>
+          <w:sz w:val="24"/>
+        </w:rPr>
+        <w:t xml:space="preserve"> </w:t>
+      </w:r>
+      <w:r>
+        <w:rPr>
+          <w:sz w:val="24"/>
+        </w:rPr>
+        <w:t>pasado por parámetr</w:t>
+      </w:r>
+      <w:r>
+        <w:rPr>
+          <w:sz w:val="24"/>
+        </w:rPr>
+        <w:t>o</w:t>
+      </w:r>
+      <w:r>
+        <w:rPr>
+          <w:sz w:val="24"/>
+        </w:rPr>
+        <w:t xml:space="preserve">, mientras que </w:t>
+      </w:r>
+      <w:proofErr w:type="spellStart"/>
+      <w:r>
+        <w:rPr>
+          <w:b/>
+          <w:color w:val="4472C4" w:themeColor="accent1"/>
+          <w:sz w:val="24"/>
+        </w:rPr>
+        <w:t>append</w:t>
+      </w:r>
+      <w:proofErr w:type="spellEnd"/>
+      <w:r>
+        <w:rPr>
+          <w:color w:val="4472C4" w:themeColor="accent1"/>
+          <w:sz w:val="24"/>
+        </w:rPr>
+        <w:t xml:space="preserve"> </w:t>
+      </w:r>
+      <w:r>
+        <w:rPr>
+          <w:sz w:val="24"/>
+        </w:rPr>
+        <w:t xml:space="preserve">es al revés (le une </w:t>
+      </w:r>
+      <w:proofErr w:type="spellStart"/>
+      <w:r>
+        <w:rPr>
+          <w:b/>
+          <w:color w:val="4472C4" w:themeColor="accent1"/>
+          <w:sz w:val="24"/>
+        </w:rPr>
+        <w:t>elem</w:t>
+      </w:r>
+      <w:proofErr w:type="spellEnd"/>
+      <w:r>
+        <w:rPr>
+          <w:color w:val="4472C4" w:themeColor="accent1"/>
+          <w:sz w:val="24"/>
+        </w:rPr>
+        <w:t xml:space="preserve"> </w:t>
+      </w:r>
+      <w:r>
+        <w:rPr>
+          <w:sz w:val="24"/>
+        </w:rPr>
+        <w:t>al final del elemento)</w:t>
+      </w:r>
+      <w:r>
+        <w:rPr>
+          <w:sz w:val="24"/>
+        </w:rPr>
+        <w:t xml:space="preserve"> </w:t>
+      </w:r>
+      <w:r>
+        <w:rPr>
+          <w:noProof/>
+        </w:rPr>
+        <w:drawing>
+          <wp:inline distT="0" distB="0" distL="0" distR="0" wp14:anchorId="21B35C24" wp14:editId="13416AA9">
+            <wp:extent cx="4709448" cy="295275"/>
+            <wp:effectExtent l="0" t="0" r="0" b="0"/>
+            <wp:docPr id="23" name="Imagen 23"/>
+            <wp:cNvGraphicFramePr>
+              <a:graphicFrameLocks xmlns:a="http://schemas.openxmlformats.org/drawingml/2006/main" noChangeAspect="1"/>
+            </wp:cNvGraphicFramePr>
+            <a:graphic xmlns:a="http://schemas.openxmlformats.org/drawingml/2006/main">
+              <a:graphicData uri="http://schemas.openxmlformats.org/drawingml/2006/picture">
+                <pic:pic xmlns:pic="http://schemas.openxmlformats.org/drawingml/2006/picture">
+                  <pic:nvPicPr>
+                    <pic:cNvPr id="1" name=""/>
+                    <pic:cNvPicPr/>
+                  </pic:nvPicPr>
+                  <pic:blipFill rotWithShape="1">
+                    <a:blip r:embed="rId24"/>
+                    <a:srcRect l="41451" t="31573" r="33854" b="65522"/>
+                    <a:stretch/>
+                  </pic:blipFill>
+                  <pic:spPr bwMode="auto">
+                    <a:xfrm>
+                      <a:off x="0" y="0"/>
+                      <a:ext cx="4742261" cy="297332"/>
+                    </a:xfrm>
+                    <a:prstGeom prst="rect">
+                      <a:avLst/>
+                    </a:prstGeom>
+                    <a:ln>
+                      <a:noFill/>
+                    </a:ln>
+                    <a:extLst>
+                      <a:ext uri="{53640926-AAD7-44D8-BBD7-CCE9431645EC}">
+                        <a14:shadowObscured xmlns:a14="http://schemas.microsoft.com/office/drawing/2010/main"/>
+                      </a:ext>
+                    </a:extLst>
+                  </pic:spPr>
+                </pic:pic>
+              </a:graphicData>
+            </a:graphic>
+          </wp:inline>
+        </w:drawing>
+      </w:r>
+      <w:r>
+        <w:rPr>
+          <w:noProof/>
+        </w:rPr>
+        <w:drawing>
+          <wp:inline distT="0" distB="0" distL="0" distR="0" wp14:anchorId="5851B96D" wp14:editId="4337F5DA">
+            <wp:extent cx="4482465" cy="295275"/>
+            <wp:effectExtent l="0" t="0" r="0" b="9525"/>
+            <wp:docPr id="24" name="Imagen 24"/>
+            <wp:cNvGraphicFramePr>
+              <a:graphicFrameLocks xmlns:a="http://schemas.openxmlformats.org/drawingml/2006/main" noChangeAspect="1"/>
+            </wp:cNvGraphicFramePr>
+            <a:graphic xmlns:a="http://schemas.openxmlformats.org/drawingml/2006/main">
+              <a:graphicData uri="http://schemas.openxmlformats.org/drawingml/2006/picture">
+                <pic:pic xmlns:pic="http://schemas.openxmlformats.org/drawingml/2006/picture">
+                  <pic:nvPicPr>
+                    <pic:cNvPr id="1" name=""/>
+                    <pic:cNvPicPr/>
+                  </pic:nvPicPr>
+                  <pic:blipFill rotWithShape="1">
+                    <a:blip r:embed="rId25"/>
+                    <a:srcRect l="33690" t="32052" r="43380" b="65113"/>
+                    <a:stretch/>
+                  </pic:blipFill>
+                  <pic:spPr bwMode="auto">
+                    <a:xfrm>
+                      <a:off x="0" y="0"/>
+                      <a:ext cx="4642876" cy="305842"/>
+                    </a:xfrm>
+                    <a:prstGeom prst="rect">
+                      <a:avLst/>
+                    </a:prstGeom>
+                    <a:ln>
+                      <a:noFill/>
+                    </a:ln>
+                    <a:extLst>
+                      <a:ext uri="{53640926-AAD7-44D8-BBD7-CCE9431645EC}">
+                        <a14:shadowObscured xmlns:a14="http://schemas.microsoft.com/office/drawing/2010/main"/>
+                      </a:ext>
+                    </a:extLst>
+                  </pic:spPr>
+                </pic:pic>
+              </a:graphicData>
+            </a:graphic>
+          </wp:inline>
+        </w:drawing>
+      </w:r>
+    </w:p>
+    <w:p>
+      <w:pPr>
+        <w:pStyle w:val="Prrafodelista"/>
+        <w:numPr>
+          <w:ilvl w:val="0"/>
+          <w:numId w:val="13"/>
+        </w:numPr>
+        <w:rPr>
+          <w:sz w:val="24"/>
+        </w:rPr>
+      </w:pPr>
+      <w:proofErr w:type="spellStart"/>
+      <w:r>
+        <w:rPr>
+          <w:b/>
+          <w:color w:val="4472C4" w:themeColor="accent1"/>
+          <w:sz w:val="28"/>
+        </w:rPr>
+        <w:t>toggleClass</w:t>
+      </w:r>
+      <w:proofErr w:type="spellEnd"/>
+      <w:r>
+        <w:rPr>
+          <w:b/>
+          <w:color w:val="4472C4" w:themeColor="accent1"/>
+          <w:sz w:val="28"/>
+        </w:rPr>
+        <w:t>(</w:t>
+      </w:r>
+      <w:proofErr w:type="spellStart"/>
+      <w:r>
+        <w:rPr>
+          <w:b/>
+          <w:color w:val="4472C4" w:themeColor="accent1"/>
+          <w:sz w:val="28"/>
+        </w:rPr>
+        <w:t>atr</w:t>
+      </w:r>
+      <w:proofErr w:type="spellEnd"/>
+      <w:r>
+        <w:rPr>
+          <w:b/>
+          <w:color w:val="4472C4" w:themeColor="accent1"/>
+          <w:sz w:val="28"/>
+        </w:rPr>
+        <w:t>)</w:t>
+      </w:r>
+      <w:r>
+        <w:rPr>
+          <w:sz w:val="24"/>
+        </w:rPr>
+        <w:t xml:space="preserve"> </w:t>
+      </w:r>
+      <w:r>
+        <w:rPr>
+          <w:sz w:val="24"/>
+        </w:rPr>
+        <w:sym w:font="Wingdings" w:char="F0E0"/>
+      </w:r>
+      <w:r>
+        <w:rPr>
+          <w:sz w:val="24"/>
+        </w:rPr>
+        <w:t xml:space="preserve"> busca en el elemento la clase pasada en </w:t>
+      </w:r>
+      <w:proofErr w:type="spellStart"/>
+      <w:r>
+        <w:rPr>
+          <w:b/>
+          <w:color w:val="4472C4" w:themeColor="accent1"/>
+          <w:sz w:val="24"/>
+        </w:rPr>
+        <w:t>atr</w:t>
+      </w:r>
+      <w:proofErr w:type="spellEnd"/>
+      <w:r>
+        <w:rPr>
+          <w:color w:val="4472C4" w:themeColor="accent1"/>
+          <w:sz w:val="24"/>
+        </w:rPr>
+        <w:t xml:space="preserve"> </w:t>
+      </w:r>
+      <w:r>
+        <w:rPr>
+          <w:sz w:val="24"/>
+        </w:rPr>
+        <w:t>y, si no está la crea y, si está, la borra.</w:t>
+      </w:r>
+      <w:r>
+        <w:rPr>
+          <w:noProof/>
+        </w:rPr>
+        <w:drawing>
+          <wp:inline distT="0" distB="0" distL="0" distR="0" wp14:anchorId="2D005AD8" wp14:editId="01A9EE82">
+            <wp:extent cx="4972045" cy="314325"/>
+            <wp:effectExtent l="0" t="0" r="635" b="0"/>
+            <wp:docPr id="11" name="Imagen 11"/>
+            <wp:cNvGraphicFramePr>
+              <a:graphicFrameLocks xmlns:a="http://schemas.openxmlformats.org/drawingml/2006/main" noChangeAspect="1"/>
+            </wp:cNvGraphicFramePr>
+            <a:graphic xmlns:a="http://schemas.openxmlformats.org/drawingml/2006/main">
+              <a:graphicData uri="http://schemas.openxmlformats.org/drawingml/2006/picture">
+                <pic:pic xmlns:pic="http://schemas.openxmlformats.org/drawingml/2006/picture">
+                  <pic:nvPicPr>
+                    <pic:cNvPr id="1" name=""/>
+                    <pic:cNvPicPr/>
+                  </pic:nvPicPr>
+                  <pic:blipFill rotWithShape="1">
+                    <a:blip r:embed="rId26"/>
+                    <a:srcRect l="30163" t="29678" r="39146" b="66681"/>
+                    <a:stretch/>
+                  </pic:blipFill>
+                  <pic:spPr bwMode="auto">
+                    <a:xfrm>
+                      <a:off x="0" y="0"/>
+                      <a:ext cx="4986348" cy="315229"/>
+                    </a:xfrm>
+                    <a:prstGeom prst="rect">
+                      <a:avLst/>
+                    </a:prstGeom>
+                    <a:ln>
+                      <a:noFill/>
+                    </a:ln>
+                    <a:extLst>
+                      <a:ext uri="{53640926-AAD7-44D8-BBD7-CCE9431645EC}">
+                        <a14:shadowObscured xmlns:a14="http://schemas.microsoft.com/office/drawing/2010/main"/>
+                      </a:ext>
+                    </a:extLst>
+                  </pic:spPr>
+                </pic:pic>
+              </a:graphicData>
+            </a:graphic>
+          </wp:inline>
+        </w:drawing>
+      </w:r>
+    </w:p>
+    <w:p>
+      <w:pPr>
+        <w:pStyle w:val="Prrafodelista"/>
+        <w:numPr>
+          <w:ilvl w:val="0"/>
+          <w:numId w:val="13"/>
+        </w:numPr>
+        <w:rPr>
+          <w:sz w:val="24"/>
+        </w:rPr>
+      </w:pPr>
+      <w:proofErr w:type="spellStart"/>
+      <w:r>
+        <w:rPr>
+          <w:b/>
+          <w:color w:val="4472C4" w:themeColor="accent1"/>
+          <w:sz w:val="28"/>
+        </w:rPr>
+        <w:t>parent</w:t>
+      </w:r>
+      <w:proofErr w:type="spellEnd"/>
+      <w:r>
+        <w:rPr>
+          <w:b/>
+          <w:color w:val="4472C4" w:themeColor="accent1"/>
+          <w:sz w:val="28"/>
+        </w:rPr>
+        <w:t>()</w:t>
+      </w:r>
+      <w:r>
+        <w:rPr>
+          <w:b/>
+          <w:color w:val="4472C4" w:themeColor="accent1"/>
+          <w:sz w:val="28"/>
+        </w:rPr>
+        <w:t xml:space="preserve"> || </w:t>
+      </w:r>
+      <w:proofErr w:type="spellStart"/>
+      <w:r>
+        <w:rPr>
+          <w:b/>
+          <w:color w:val="4472C4" w:themeColor="accent1"/>
+          <w:sz w:val="28"/>
+        </w:rPr>
+        <w:t>children</w:t>
       </w:r>
       <w:bookmarkStart w:id="0" w:name="_GoBack"/>
       <w:bookmarkEnd w:id="0"/>
-      <w:r>
-        <w:rPr>
-          <w:sz w:val="24"/>
-        </w:rPr>
-        <w:t xml:space="preserve">tilínea dándole al </w:t>
-      </w:r>
-      <w:proofErr w:type="spellStart"/>
-      <w:r>
-        <w:rPr>
-          <w:b/>
-          <w:color w:val="4472C4" w:themeColor="accent1"/>
-          <w:sz w:val="24"/>
-        </w:rPr>
-        <w:t>Enter</w:t>
-      </w:r>
-      <w:proofErr w:type="spellEnd"/>
-      <w:r>
-        <w:rPr>
-          <w:color w:val="4472C4" w:themeColor="accent1"/>
+      <w:proofErr w:type="spellEnd"/>
+      <w:r>
+        <w:rPr>
+          <w:b/>
+          <w:color w:val="4472C4" w:themeColor="accent1"/>
+          <w:sz w:val="28"/>
+        </w:rPr>
+        <w:t>()</w:t>
+      </w:r>
+      <w:r>
+        <w:rPr>
           <w:sz w:val="24"/>
         </w:rPr>
         <w:t xml:space="preserve"> </w:t>
@@ -3766,82 +5274,129 @@
         <w:rPr>
           <w:sz w:val="24"/>
         </w:rPr>
-        <w:t xml:space="preserve">y no teniendo que poner </w:t>
-      </w:r>
-      <w:r>
-        <w:rPr>
-          <w:b/>
-          <w:color w:val="4472C4" w:themeColor="accent1"/>
-          <w:sz w:val="24"/>
-        </w:rPr>
-        <w:t>\n</w:t>
-      </w:r>
-    </w:p>
-    <w:p>
-      <w:pPr>
-        <w:rPr>
-          <w:sz w:val="24"/>
-        </w:rPr>
-      </w:pPr>
-    </w:p>
-    <w:p>
-      <w:pPr>
-        <w:jc w:val="center"/>
-        <w:rPr>
-          <w:b/>
-          <w:sz w:val="32"/>
-          <w:u w:val="single"/>
-        </w:rPr>
-      </w:pPr>
-      <w:r>
-        <w:rPr>
-          <w:b/>
-          <w:sz w:val="32"/>
-          <w:u w:val="single"/>
-        </w:rPr>
-        <w:t>20</w:t>
-      </w:r>
-      <w:r>
-        <w:rPr>
-          <w:b/>
-          <w:sz w:val="32"/>
-          <w:u w:val="single"/>
-        </w:rPr>
-        <w:t>/12/18</w:t>
-      </w:r>
-    </w:p>
-    <w:p>
-      <w:pPr>
-        <w:rPr>
-          <w:sz w:val="24"/>
-        </w:rPr>
-      </w:pPr>
-    </w:p>
-    <w:p>
-      <w:pPr>
-        <w:rPr>
-          <w:sz w:val="24"/>
-        </w:rPr>
-      </w:pPr>
-      <w:r>
-        <w:rPr>
-          <w:sz w:val="24"/>
-        </w:rPr>
-        <w:t xml:space="preserve">Para el </w:t>
-      </w:r>
-      <w:proofErr w:type="spellStart"/>
-      <w:r>
-        <w:rPr>
-          <w:b/>
-          <w:color w:val="4472C4" w:themeColor="accent1"/>
-          <w:sz w:val="24"/>
-        </w:rPr>
-        <w:t>multicursor</w:t>
-      </w:r>
-      <w:proofErr w:type="spellEnd"/>
-      <w:r>
-        <w:rPr>
-          <w:color w:val="4472C4" w:themeColor="accent1"/>
+        <w:sym w:font="Wingdings" w:char="F0E0"/>
+      </w:r>
+      <w:r>
+        <w:rPr>
+          <w:sz w:val="24"/>
+        </w:rPr>
+        <w:t xml:space="preserve"> afecta al nodo padre del elemento </w:t>
+      </w:r>
+      <w:r>
+        <w:rPr>
+          <w:sz w:val="24"/>
+        </w:rPr>
+        <w:t>(</w:t>
+      </w:r>
+      <w:proofErr w:type="spellStart"/>
+      <w:r>
+        <w:rPr>
+          <w:sz w:val="24"/>
+        </w:rPr>
+        <w:t>children</w:t>
+      </w:r>
+      <w:proofErr w:type="spellEnd"/>
+      <w:r>
+        <w:rPr>
+          <w:sz w:val="24"/>
+        </w:rPr>
+        <w:t xml:space="preserve"> al hijo)</w:t>
+      </w:r>
+      <w:r>
+        <w:rPr>
+          <w:noProof/>
+        </w:rPr>
+        <w:drawing>
+          <wp:inline distT="0" distB="0" distL="0" distR="0" wp14:anchorId="09B68A0D" wp14:editId="3ADAD96F">
+            <wp:extent cx="4972045" cy="314325"/>
+            <wp:effectExtent l="0" t="0" r="635" b="0"/>
+            <wp:docPr id="12" name="Imagen 12"/>
+            <wp:cNvGraphicFramePr>
+              <a:graphicFrameLocks xmlns:a="http://schemas.openxmlformats.org/drawingml/2006/main" noChangeAspect="1"/>
+            </wp:cNvGraphicFramePr>
+            <a:graphic xmlns:a="http://schemas.openxmlformats.org/drawingml/2006/main">
+              <a:graphicData uri="http://schemas.openxmlformats.org/drawingml/2006/picture">
+                <pic:pic xmlns:pic="http://schemas.openxmlformats.org/drawingml/2006/picture">
+                  <pic:nvPicPr>
+                    <pic:cNvPr id="1" name=""/>
+                    <pic:cNvPicPr/>
+                  </pic:nvPicPr>
+                  <pic:blipFill rotWithShape="1">
+                    <a:blip r:embed="rId26"/>
+                    <a:srcRect l="30163" t="29678" r="39146" b="66681"/>
+                    <a:stretch/>
+                  </pic:blipFill>
+                  <pic:spPr bwMode="auto">
+                    <a:xfrm>
+                      <a:off x="0" y="0"/>
+                      <a:ext cx="4986348" cy="315229"/>
+                    </a:xfrm>
+                    <a:prstGeom prst="rect">
+                      <a:avLst/>
+                    </a:prstGeom>
+                    <a:ln>
+                      <a:noFill/>
+                    </a:ln>
+                    <a:extLst>
+                      <a:ext uri="{53640926-AAD7-44D8-BBD7-CCE9431645EC}">
+                        <a14:shadowObscured xmlns:a14="http://schemas.microsoft.com/office/drawing/2010/main"/>
+                      </a:ext>
+                    </a:extLst>
+                  </pic:spPr>
+                </pic:pic>
+              </a:graphicData>
+            </a:graphic>
+          </wp:inline>
+        </w:drawing>
+      </w:r>
+    </w:p>
+    <w:p>
+      <w:pPr>
+        <w:pStyle w:val="Prrafodelista"/>
+        <w:numPr>
+          <w:ilvl w:val="0"/>
+          <w:numId w:val="13"/>
+        </w:numPr>
+        <w:rPr>
+          <w:sz w:val="24"/>
+        </w:rPr>
+      </w:pPr>
+      <w:proofErr w:type="spellStart"/>
+      <w:proofErr w:type="gramStart"/>
+      <w:r>
+        <w:rPr>
+          <w:b/>
+          <w:color w:val="4472C4" w:themeColor="accent1"/>
+          <w:sz w:val="28"/>
+        </w:rPr>
+        <w:t>slideUp</w:t>
+      </w:r>
+      <w:proofErr w:type="spellEnd"/>
+      <w:r>
+        <w:rPr>
+          <w:b/>
+          <w:color w:val="4472C4" w:themeColor="accent1"/>
+          <w:sz w:val="28"/>
+        </w:rPr>
+        <w:t>(</w:t>
+      </w:r>
+      <w:proofErr w:type="gramEnd"/>
+      <w:r>
+        <w:rPr>
+          <w:b/>
+          <w:color w:val="4472C4" w:themeColor="accent1"/>
+          <w:sz w:val="28"/>
+        </w:rPr>
+        <w:t xml:space="preserve">) </w:t>
+      </w:r>
+      <w:r>
+        <w:rPr>
+          <w:sz w:val="24"/>
+        </w:rPr>
+        <w:sym w:font="Wingdings" w:char="F0E0"/>
+      </w:r>
+      <w:r>
+        <w:rPr>
           <w:sz w:val="24"/>
         </w:rPr>
         <w:t xml:space="preserve"> </w:t>
@@ -3850,27 +5405,88 @@
         <w:rPr>
           <w:sz w:val="24"/>
         </w:rPr>
-        <w:t xml:space="preserve">(lo de poder hacer varios cambios a la vez) te has de poner encima de la variable a modificar, </w:t>
-      </w:r>
-      <w:r>
-        <w:rPr>
-          <w:sz w:val="24"/>
-        </w:rPr>
-        <w:t xml:space="preserve">pulsar </w:t>
-      </w:r>
-      <w:proofErr w:type="spellStart"/>
-      <w:r>
-        <w:rPr>
-          <w:b/>
-          <w:color w:val="4472C4" w:themeColor="accent1"/>
-          <w:sz w:val="24"/>
-        </w:rPr>
-        <w:t>Ctrl+d</w:t>
-      </w:r>
-      <w:proofErr w:type="spellEnd"/>
-      <w:r>
-        <w:rPr>
-          <w:color w:val="4472C4" w:themeColor="accent1"/>
+        <w:t>hace que elemento vaya desapareciendo hacia arriba en segundos hasta desaparecer por completo</w:t>
+      </w:r>
+      <w:r>
+        <w:rPr>
+          <w:noProof/>
+        </w:rPr>
+        <w:drawing>
+          <wp:inline distT="0" distB="0" distL="0" distR="0" wp14:anchorId="17FD94CB" wp14:editId="6556ACB6">
+            <wp:extent cx="4866005" cy="419043"/>
+            <wp:effectExtent l="0" t="0" r="0" b="635"/>
+            <wp:docPr id="17" name="Imagen 17"/>
+            <wp:cNvGraphicFramePr>
+              <a:graphicFrameLocks xmlns:a="http://schemas.openxmlformats.org/drawingml/2006/main" noChangeAspect="1"/>
+            </wp:cNvGraphicFramePr>
+            <a:graphic xmlns:a="http://schemas.openxmlformats.org/drawingml/2006/main">
+              <a:graphicData uri="http://schemas.openxmlformats.org/drawingml/2006/picture">
+                <pic:pic xmlns:pic="http://schemas.openxmlformats.org/drawingml/2006/picture">
+                  <pic:nvPicPr>
+                    <pic:cNvPr id="1" name=""/>
+                    <pic:cNvPicPr/>
+                  </pic:nvPicPr>
+                  <pic:blipFill rotWithShape="1">
+                    <a:blip r:embed="rId27"/>
+                    <a:srcRect l="31220" t="26282" r="47084" b="70212"/>
+                    <a:stretch/>
+                  </pic:blipFill>
+                  <pic:spPr bwMode="auto">
+                    <a:xfrm>
+                      <a:off x="0" y="0"/>
+                      <a:ext cx="4888795" cy="421006"/>
+                    </a:xfrm>
+                    <a:prstGeom prst="rect">
+                      <a:avLst/>
+                    </a:prstGeom>
+                    <a:ln>
+                      <a:noFill/>
+                    </a:ln>
+                    <a:extLst>
+                      <a:ext uri="{53640926-AAD7-44D8-BBD7-CCE9431645EC}">
+                        <a14:shadowObscured xmlns:a14="http://schemas.microsoft.com/office/drawing/2010/main"/>
+                      </a:ext>
+                    </a:extLst>
+                  </pic:spPr>
+                </pic:pic>
+              </a:graphicData>
+            </a:graphic>
+          </wp:inline>
+        </w:drawing>
+      </w:r>
+    </w:p>
+    <w:p>
+      <w:pPr>
+        <w:pStyle w:val="Prrafodelista"/>
+        <w:numPr>
+          <w:ilvl w:val="0"/>
+          <w:numId w:val="13"/>
+        </w:numPr>
+        <w:rPr>
+          <w:sz w:val="24"/>
+        </w:rPr>
+      </w:pPr>
+      <w:proofErr w:type="gramStart"/>
+      <w:r>
+        <w:rPr>
+          <w:b/>
+          <w:color w:val="4472C4" w:themeColor="accent1"/>
+          <w:sz w:val="28"/>
+        </w:rPr>
+        <w:lastRenderedPageBreak/>
+        <w:t>val(</w:t>
+      </w:r>
+      <w:proofErr w:type="gramEnd"/>
+      <w:r>
+        <w:rPr>
+          <w:b/>
+          <w:color w:val="4472C4" w:themeColor="accent1"/>
+          <w:sz w:val="28"/>
+        </w:rPr>
+        <w:t>)</w:t>
+      </w:r>
+      <w:r>
+        <w:rPr>
           <w:sz w:val="24"/>
         </w:rPr>
         <w:t xml:space="preserve"> </w:t>
@@ -3879,22 +5495,11 @@
         <w:rPr>
           <w:sz w:val="24"/>
         </w:rPr>
-        <w:t xml:space="preserve">para seleccionarla y los siguientes </w:t>
-      </w:r>
-      <w:proofErr w:type="spellStart"/>
-      <w:r>
-        <w:rPr>
-          <w:b/>
-          <w:color w:val="4472C4" w:themeColor="accent1"/>
-          <w:sz w:val="28"/>
-        </w:rPr>
-        <w:t>Ctrl+d</w:t>
-      </w:r>
-      <w:proofErr w:type="spellEnd"/>
-      <w:r>
-        <w:rPr>
-          <w:color w:val="4472C4" w:themeColor="accent1"/>
-          <w:sz w:val="28"/>
+        <w:sym w:font="Wingdings" w:char="F0E0"/>
+      </w:r>
+      <w:r>
+        <w:rPr>
+          <w:sz w:val="24"/>
         </w:rPr>
         <w:t xml:space="preserve"> </w:t>
       </w:r>
@@ -3902,7 +5507,364 @@
         <w:rPr>
           <w:sz w:val="24"/>
         </w:rPr>
-        <w:t>dividirán el cursor entre las diferentes variables con ese nombre.</w:t>
+        <w:t xml:space="preserve">obtiene el </w:t>
+      </w:r>
+      <w:proofErr w:type="spellStart"/>
+      <w:r>
+        <w:rPr>
+          <w:sz w:val="24"/>
+        </w:rPr>
+        <w:t>value</w:t>
+      </w:r>
+      <w:proofErr w:type="spellEnd"/>
+      <w:r>
+        <w:rPr>
+          <w:sz w:val="24"/>
+        </w:rPr>
+        <w:t xml:space="preserve"> del elemento</w:t>
+      </w:r>
+      <w:r>
+        <w:rPr>
+          <w:noProof/>
+        </w:rPr>
+        <w:drawing>
+          <wp:inline distT="0" distB="0" distL="0" distR="0" wp14:anchorId="32A4281B" wp14:editId="7EAA99CF">
+            <wp:extent cx="4813151" cy="371475"/>
+            <wp:effectExtent l="0" t="0" r="6985" b="0"/>
+            <wp:docPr id="18" name="Imagen 18"/>
+            <wp:cNvGraphicFramePr>
+              <a:graphicFrameLocks xmlns:a="http://schemas.openxmlformats.org/drawingml/2006/main" noChangeAspect="1"/>
+            </wp:cNvGraphicFramePr>
+            <a:graphic xmlns:a="http://schemas.openxmlformats.org/drawingml/2006/main">
+              <a:graphicData uri="http://schemas.openxmlformats.org/drawingml/2006/picture">
+                <pic:pic xmlns:pic="http://schemas.openxmlformats.org/drawingml/2006/picture">
+                  <pic:nvPicPr>
+                    <pic:cNvPr id="1" name=""/>
+                    <pic:cNvPicPr/>
+                  </pic:nvPicPr>
+                  <pic:blipFill rotWithShape="1">
+                    <a:blip r:embed="rId28"/>
+                    <a:srcRect l="29810" t="33387" r="49377" b="63599"/>
+                    <a:stretch/>
+                  </pic:blipFill>
+                  <pic:spPr bwMode="auto">
+                    <a:xfrm>
+                      <a:off x="0" y="0"/>
+                      <a:ext cx="4814391" cy="371571"/>
+                    </a:xfrm>
+                    <a:prstGeom prst="rect">
+                      <a:avLst/>
+                    </a:prstGeom>
+                    <a:ln>
+                      <a:noFill/>
+                    </a:ln>
+                    <a:extLst>
+                      <a:ext uri="{53640926-AAD7-44D8-BBD7-CCE9431645EC}">
+                        <a14:shadowObscured xmlns:a14="http://schemas.microsoft.com/office/drawing/2010/main"/>
+                      </a:ext>
+                    </a:extLst>
+                  </pic:spPr>
+                </pic:pic>
+              </a:graphicData>
+            </a:graphic>
+          </wp:inline>
+        </w:drawing>
+      </w:r>
+    </w:p>
+    <w:p>
+      <w:pPr>
+        <w:pStyle w:val="Prrafodelista"/>
+        <w:numPr>
+          <w:ilvl w:val="0"/>
+          <w:numId w:val="13"/>
+        </w:numPr>
+        <w:rPr>
+          <w:sz w:val="24"/>
+        </w:rPr>
+      </w:pPr>
+      <w:proofErr w:type="spellStart"/>
+      <w:proofErr w:type="gramStart"/>
+      <w:r>
+        <w:rPr>
+          <w:b/>
+          <w:color w:val="4472C4" w:themeColor="accent1"/>
+          <w:sz w:val="28"/>
+        </w:rPr>
+        <w:t>on</w:t>
+      </w:r>
+      <w:proofErr w:type="spellEnd"/>
+      <w:r>
+        <w:rPr>
+          <w:b/>
+          <w:color w:val="4472C4" w:themeColor="accent1"/>
+          <w:sz w:val="28"/>
+        </w:rPr>
+        <w:t>(</w:t>
+      </w:r>
+      <w:proofErr w:type="gramEnd"/>
+      <w:r>
+        <w:rPr>
+          <w:b/>
+          <w:color w:val="4472C4" w:themeColor="accent1"/>
+          <w:sz w:val="28"/>
+        </w:rPr>
+        <w:t>“</w:t>
+      </w:r>
+      <w:proofErr w:type="spellStart"/>
+      <w:r>
+        <w:rPr>
+          <w:b/>
+          <w:color w:val="4472C4" w:themeColor="accent1"/>
+          <w:sz w:val="28"/>
+        </w:rPr>
+        <w:t>click</w:t>
+      </w:r>
+      <w:proofErr w:type="spellEnd"/>
+      <w:r>
+        <w:rPr>
+          <w:b/>
+          <w:color w:val="4472C4" w:themeColor="accent1"/>
+          <w:sz w:val="28"/>
+        </w:rPr>
+        <w:t xml:space="preserve">”, </w:t>
+      </w:r>
+      <w:proofErr w:type="spellStart"/>
+      <w:r>
+        <w:rPr>
+          <w:b/>
+          <w:color w:val="4472C4" w:themeColor="accent1"/>
+          <w:sz w:val="28"/>
+        </w:rPr>
+        <w:t>atr</w:t>
+      </w:r>
+      <w:proofErr w:type="spellEnd"/>
+      <w:r>
+        <w:rPr>
+          <w:b/>
+          <w:color w:val="4472C4" w:themeColor="accent1"/>
+          <w:sz w:val="28"/>
+        </w:rPr>
+        <w:t xml:space="preserve">) </w:t>
+      </w:r>
+      <w:r>
+        <w:rPr>
+          <w:sz w:val="24"/>
+        </w:rPr>
+        <w:sym w:font="Wingdings" w:char="F0E0"/>
+      </w:r>
+      <w:r>
+        <w:rPr>
+          <w:sz w:val="24"/>
+        </w:rPr>
+        <w:t xml:space="preserve"> </w:t>
+      </w:r>
+      <w:r>
+        <w:rPr>
+          <w:sz w:val="24"/>
+        </w:rPr>
+        <w:t xml:space="preserve">evento que ejecuta cuando hacemos </w:t>
+      </w:r>
+      <w:proofErr w:type="spellStart"/>
+      <w:r>
+        <w:rPr>
+          <w:sz w:val="24"/>
+        </w:rPr>
+        <w:t>click</w:t>
+      </w:r>
+      <w:proofErr w:type="spellEnd"/>
+      <w:r>
+        <w:rPr>
+          <w:sz w:val="24"/>
+        </w:rPr>
+        <w:t xml:space="preserve"> en el elemento</w:t>
+      </w:r>
+      <w:r>
+        <w:rPr>
+          <w:noProof/>
+        </w:rPr>
+        <w:drawing>
+          <wp:inline distT="0" distB="0" distL="0" distR="0" wp14:anchorId="0E3096A6" wp14:editId="588F1F32">
+            <wp:extent cx="4570730" cy="400050"/>
+            <wp:effectExtent l="0" t="0" r="1270" b="0"/>
+            <wp:docPr id="19" name="Imagen 19"/>
+            <wp:cNvGraphicFramePr>
+              <a:graphicFrameLocks xmlns:a="http://schemas.openxmlformats.org/drawingml/2006/main" noChangeAspect="1"/>
+            </wp:cNvGraphicFramePr>
+            <a:graphic xmlns:a="http://schemas.openxmlformats.org/drawingml/2006/main">
+              <a:graphicData uri="http://schemas.openxmlformats.org/drawingml/2006/picture">
+                <pic:pic xmlns:pic="http://schemas.openxmlformats.org/drawingml/2006/picture">
+                  <pic:nvPicPr>
+                    <pic:cNvPr id="1" name=""/>
+                    <pic:cNvPicPr/>
+                  </pic:nvPicPr>
+                  <pic:blipFill rotWithShape="1">
+                    <a:blip r:embed="rId29"/>
+                    <a:srcRect l="28751" t="14894" r="49730" b="81572"/>
+                    <a:stretch/>
+                  </pic:blipFill>
+                  <pic:spPr bwMode="auto">
+                    <a:xfrm>
+                      <a:off x="0" y="0"/>
+                      <a:ext cx="4570730" cy="400050"/>
+                    </a:xfrm>
+                    <a:prstGeom prst="rect">
+                      <a:avLst/>
+                    </a:prstGeom>
+                    <a:ln>
+                      <a:noFill/>
+                    </a:ln>
+                    <a:extLst>
+                      <a:ext uri="{53640926-AAD7-44D8-BBD7-CCE9431645EC}">
+                        <a14:shadowObscured xmlns:a14="http://schemas.microsoft.com/office/drawing/2010/main"/>
+                      </a:ext>
+                    </a:extLst>
+                  </pic:spPr>
+                </pic:pic>
+              </a:graphicData>
+            </a:graphic>
+          </wp:inline>
+        </w:drawing>
+      </w:r>
+    </w:p>
+    <w:p>
+      <w:pPr>
+        <w:pStyle w:val="Prrafodelista"/>
+        <w:numPr>
+          <w:ilvl w:val="0"/>
+          <w:numId w:val="13"/>
+        </w:numPr>
+        <w:rPr>
+          <w:sz w:val="24"/>
+        </w:rPr>
+      </w:pPr>
+      <w:proofErr w:type="spellStart"/>
+      <w:proofErr w:type="gramStart"/>
+      <w:r>
+        <w:rPr>
+          <w:b/>
+          <w:color w:val="4472C4" w:themeColor="accent1"/>
+          <w:sz w:val="28"/>
+        </w:rPr>
+        <w:t>on</w:t>
+      </w:r>
+      <w:proofErr w:type="spellEnd"/>
+      <w:r>
+        <w:rPr>
+          <w:b/>
+          <w:color w:val="4472C4" w:themeColor="accent1"/>
+          <w:sz w:val="28"/>
+        </w:rPr>
+        <w:t>(</w:t>
+      </w:r>
+      <w:proofErr w:type="gramEnd"/>
+      <w:r>
+        <w:rPr>
+          <w:b/>
+          <w:color w:val="4472C4" w:themeColor="accent1"/>
+          <w:sz w:val="28"/>
+        </w:rPr>
+        <w:t>“</w:t>
+      </w:r>
+      <w:proofErr w:type="spellStart"/>
+      <w:r>
+        <w:rPr>
+          <w:b/>
+          <w:color w:val="4472C4" w:themeColor="accent1"/>
+          <w:sz w:val="28"/>
+        </w:rPr>
+        <w:t>keypress</w:t>
+      </w:r>
+      <w:proofErr w:type="spellEnd"/>
+      <w:r>
+        <w:rPr>
+          <w:b/>
+          <w:color w:val="4472C4" w:themeColor="accent1"/>
+          <w:sz w:val="28"/>
+        </w:rPr>
+        <w:t xml:space="preserve">”, </w:t>
+      </w:r>
+      <w:proofErr w:type="spellStart"/>
+      <w:r>
+        <w:rPr>
+          <w:b/>
+          <w:color w:val="4472C4" w:themeColor="accent1"/>
+          <w:sz w:val="28"/>
+        </w:rPr>
+        <w:t>atr</w:t>
+      </w:r>
+      <w:proofErr w:type="spellEnd"/>
+      <w:r>
+        <w:rPr>
+          <w:b/>
+          <w:color w:val="4472C4" w:themeColor="accent1"/>
+          <w:sz w:val="28"/>
+        </w:rPr>
+        <w:t xml:space="preserve">) </w:t>
+      </w:r>
+      <w:r>
+        <w:rPr>
+          <w:sz w:val="24"/>
+        </w:rPr>
+        <w:sym w:font="Wingdings" w:char="F0E0"/>
+      </w:r>
+      <w:r>
+        <w:rPr>
+          <w:sz w:val="24"/>
+        </w:rPr>
+        <w:t xml:space="preserve"> </w:t>
+      </w:r>
+      <w:r>
+        <w:rPr>
+          <w:sz w:val="24"/>
+        </w:rPr>
+        <w:t>evento que ejecuta cuando pulsamos una tecla en el elemento</w:t>
+      </w:r>
+      <w:r>
+        <w:rPr>
+          <w:noProof/>
+        </w:rPr>
+        <w:drawing>
+          <wp:inline distT="0" distB="0" distL="0" distR="0" wp14:anchorId="076E4111" wp14:editId="1DA10DAF">
+            <wp:extent cx="4997450" cy="285707"/>
+            <wp:effectExtent l="0" t="0" r="0" b="635"/>
+            <wp:docPr id="20" name="Imagen 20"/>
+            <wp:cNvGraphicFramePr>
+              <a:graphicFrameLocks xmlns:a="http://schemas.openxmlformats.org/drawingml/2006/main" noChangeAspect="1"/>
+            </wp:cNvGraphicFramePr>
+            <a:graphic xmlns:a="http://schemas.openxmlformats.org/drawingml/2006/main">
+              <a:graphicData uri="http://schemas.openxmlformats.org/drawingml/2006/picture">
+                <pic:pic xmlns:pic="http://schemas.openxmlformats.org/drawingml/2006/picture">
+                  <pic:nvPicPr>
+                    <pic:cNvPr id="1" name=""/>
+                    <pic:cNvPicPr/>
+                  </pic:nvPicPr>
+                  <pic:blipFill rotWithShape="1">
+                    <a:blip r:embed="rId29"/>
+                    <a:srcRect l="29456" t="25663" r="44438" b="71536"/>
+                    <a:stretch/>
+                  </pic:blipFill>
+                  <pic:spPr bwMode="auto">
+                    <a:xfrm>
+                      <a:off x="0" y="0"/>
+                      <a:ext cx="5029839" cy="287559"/>
+                    </a:xfrm>
+                    <a:prstGeom prst="rect">
+                      <a:avLst/>
+                    </a:prstGeom>
+                    <a:ln>
+                      <a:noFill/>
+                    </a:ln>
+                    <a:extLst>
+                      <a:ext uri="{53640926-AAD7-44D8-BBD7-CCE9431645EC}">
+                        <a14:shadowObscured xmlns:a14="http://schemas.microsoft.com/office/drawing/2010/main"/>
+                      </a:ext>
+                    </a:extLst>
+                  </pic:spPr>
+                </pic:pic>
+              </a:graphicData>
+            </a:graphic>
+          </wp:inline>
+        </w:drawing>
       </w:r>
     </w:p>
     <w:p>
@@ -3925,6 +5887,119 @@
 <file path=word/numbering.xml><?xml version="1.0" encoding="utf-8"?>
 <w:numbering xmlns:wpc="http://schemas.microsoft.com/office/word/2010/wordprocessingCanvas" xmlns:cx="http://schemas.microsoft.com/office/drawing/2014/chartex" xmlns:cx1="http://schemas.microsoft.com/office/drawing/2015/9/8/chartex" xmlns:cx2="http://schemas.microsoft.com/office/drawing/2015/10/21/chartex" xmlns:cx3="http://schemas.microsoft.com/office/drawing/2016/5/9/chartex" xmlns:cx4="http://schemas.microsoft.com/office/drawing/2016/5/10/chartex" xmlns:cx5="http://schemas.microsoft.com/office/drawing/2016/5/11/chartex" xmlns:cx6="http://schemas.microsoft.com/office/drawing/2016/5/12/chartex" xmlns:cx7="http://schemas.microsoft.com/office/drawing/2016/5/13/chartex" xmlns:cx8="http://schemas.microsoft.com/office/drawing/2016/5/14/chartex" xmlns:mc="http://schemas.openxmlformats.org/markup-compatibility/2006" xmlns:aink="http://schemas.microsoft.com/office/drawing/2016/ink" xmlns:am3d="http://schemas.microsoft.com/office/drawing/2017/model3d" xmlns:o="urn:schemas-microsoft-com:office:office" xmlns:r="http://schemas.openxmlformats.org/officeDocument/2006/relationships" xmlns:m="http://schemas.openxmlformats.org/officeDocument/2006/math" xmlns:v="urn:schemas-microsoft-com:vml" xmlns:wp14="http://schemas.microsoft.com/office/word/2010/wordprocessingDrawing" xmlns:wp="http://schemas.openxmlformats.org/drawingml/2006/wordprocessingDrawing" xmlns:w10="urn:schemas-microsoft-com:office:word" xmlns:w="http://schemas.openxmlformats.org/wordprocessingml/2006/main" xmlns:w14="http://schemas.microsoft.com/office/word/2010/wordml" xmlns:w15="http://schemas.microsoft.com/office/word/2012/wordml" xmlns:w16cid="http://schemas.microsoft.com/office/word/2016/wordml/cid" xmlns:w16se="http://schemas.microsoft.com/office/word/2015/wordml/symex" xmlns:wpg="http://schemas.microsoft.com/office/word/2010/wordprocessingGroup" xmlns:wpi="http://schemas.microsoft.com/office/word/2010/wordprocessingInk" xmlns:wne="http://schemas.microsoft.com/office/word/2006/wordml" xmlns:wps="http://schemas.microsoft.com/office/word/2010/wordprocessingShape" mc:Ignorable="w14 w15 w16se w16cid wp14">
   <w:abstractNum w:abstractNumId="0" w15:restartNumberingAfterBreak="0">
+    <w:nsid w:val="188D112A"/>
+    <w:multiLevelType w:val="hybridMultilevel"/>
+    <w:tmpl w:val="6ECC0D0E"/>
+    <w:lvl w:ilvl="0" w:tplc="0C0A0001">
+      <w:start w:val="1"/>
+      <w:numFmt w:val="bullet"/>
+      <w:lvlText w:val=""/>
+      <w:lvlJc w:val="left"/>
+      <w:pPr>
+        <w:ind w:left="720" w:hanging="360"/>
+      </w:pPr>
+      <w:rPr>
+        <w:rFonts w:ascii="Symbol" w:hAnsi="Symbol" w:hint="default"/>
+      </w:rPr>
+    </w:lvl>
+    <w:lvl w:ilvl="1" w:tplc="0C0A0003" w:tentative="1">
+      <w:start w:val="1"/>
+      <w:numFmt w:val="bullet"/>
+      <w:lvlText w:val="o"/>
+      <w:lvlJc w:val="left"/>
+      <w:pPr>
+        <w:ind w:left="1440" w:hanging="360"/>
+      </w:pPr>
+      <w:rPr>
+        <w:rFonts w:ascii="Courier New" w:hAnsi="Courier New" w:cs="Courier New" w:hint="default"/>
+      </w:rPr>
+    </w:lvl>
+    <w:lvl w:ilvl="2" w:tplc="0C0A0005" w:tentative="1">
+      <w:start w:val="1"/>
+      <w:numFmt w:val="bullet"/>
+      <w:lvlText w:val=""/>
+      <w:lvlJc w:val="left"/>
+      <w:pPr>
+        <w:ind w:left="2160" w:hanging="360"/>
+      </w:pPr>
+      <w:rPr>
+        <w:rFonts w:ascii="Wingdings" w:hAnsi="Wingdings" w:hint="default"/>
+      </w:rPr>
+    </w:lvl>
+    <w:lvl w:ilvl="3" w:tplc="0C0A0001" w:tentative="1">
+      <w:start w:val="1"/>
+      <w:numFmt w:val="bullet"/>
+      <w:lvlText w:val=""/>
+      <w:lvlJc w:val="left"/>
+      <w:pPr>
+        <w:ind w:left="2880" w:hanging="360"/>
+      </w:pPr>
+      <w:rPr>
+        <w:rFonts w:ascii="Symbol" w:hAnsi="Symbol" w:hint="default"/>
+      </w:rPr>
+    </w:lvl>
+    <w:lvl w:ilvl="4" w:tplc="0C0A0003" w:tentative="1">
+      <w:start w:val="1"/>
+      <w:numFmt w:val="bullet"/>
+      <w:lvlText w:val="o"/>
+      <w:lvlJc w:val="left"/>
+      <w:pPr>
+        <w:ind w:left="3600" w:hanging="360"/>
+      </w:pPr>
+      <w:rPr>
+        <w:rFonts w:ascii="Courier New" w:hAnsi="Courier New" w:cs="Courier New" w:hint="default"/>
+      </w:rPr>
+    </w:lvl>
+    <w:lvl w:ilvl="5" w:tplc="0C0A0005" w:tentative="1">
+      <w:start w:val="1"/>
+      <w:numFmt w:val="bullet"/>
+      <w:lvlText w:val=""/>
+      <w:lvlJc w:val="left"/>
+      <w:pPr>
+        <w:ind w:left="4320" w:hanging="360"/>
+      </w:pPr>
+      <w:rPr>
+        <w:rFonts w:ascii="Wingdings" w:hAnsi="Wingdings" w:hint="default"/>
+      </w:rPr>
+    </w:lvl>
+    <w:lvl w:ilvl="6" w:tplc="0C0A0001" w:tentative="1">
+      <w:start w:val="1"/>
+      <w:numFmt w:val="bullet"/>
+      <w:lvlText w:val=""/>
+      <w:lvlJc w:val="left"/>
+      <w:pPr>
+        <w:ind w:left="5040" w:hanging="360"/>
+      </w:pPr>
+      <w:rPr>
+        <w:rFonts w:ascii="Symbol" w:hAnsi="Symbol" w:hint="default"/>
+      </w:rPr>
+    </w:lvl>
+    <w:lvl w:ilvl="7" w:tplc="0C0A0003" w:tentative="1">
+      <w:start w:val="1"/>
+      <w:numFmt w:val="bullet"/>
+      <w:lvlText w:val="o"/>
+      <w:lvlJc w:val="left"/>
+      <w:pPr>
+        <w:ind w:left="5760" w:hanging="360"/>
+      </w:pPr>
+      <w:rPr>
+        <w:rFonts w:ascii="Courier New" w:hAnsi="Courier New" w:cs="Courier New" w:hint="default"/>
+      </w:rPr>
+    </w:lvl>
+    <w:lvl w:ilvl="8" w:tplc="0C0A0005" w:tentative="1">
+      <w:start w:val="1"/>
+      <w:numFmt w:val="bullet"/>
+      <w:lvlText w:val=""/>
+      <w:lvlJc w:val="left"/>
+      <w:pPr>
+        <w:ind w:left="6480" w:hanging="360"/>
+      </w:pPr>
+      <w:rPr>
+        <w:rFonts w:ascii="Wingdings" w:hAnsi="Wingdings" w:hint="default"/>
+      </w:rPr>
+    </w:lvl>
+  </w:abstractNum>
+  <w:abstractNum w:abstractNumId="1" w15:restartNumberingAfterBreak="0">
     <w:nsid w:val="1A706F66"/>
     <w:multiLevelType w:val="hybridMultilevel"/>
     <w:tmpl w:val="336AC8C4"/>
@@ -4037,7 +6112,7 @@
       </w:rPr>
     </w:lvl>
   </w:abstractNum>
-  <w:abstractNum w:abstractNumId="1" w15:restartNumberingAfterBreak="0">
+  <w:abstractNum w:abstractNumId="2" w15:restartNumberingAfterBreak="0">
     <w:nsid w:val="22FC53EB"/>
     <w:multiLevelType w:val="hybridMultilevel"/>
     <w:tmpl w:val="560C8EB4"/>
@@ -4150,7 +6225,7 @@
       </w:rPr>
     </w:lvl>
   </w:abstractNum>
-  <w:abstractNum w:abstractNumId="2" w15:restartNumberingAfterBreak="0">
+  <w:abstractNum w:abstractNumId="3" w15:restartNumberingAfterBreak="0">
     <w:nsid w:val="2F9067B0"/>
     <w:multiLevelType w:val="hybridMultilevel"/>
     <w:tmpl w:val="4C64E86C"/>
@@ -4263,7 +6338,7 @@
       </w:rPr>
     </w:lvl>
   </w:abstractNum>
-  <w:abstractNum w:abstractNumId="3" w15:restartNumberingAfterBreak="0">
+  <w:abstractNum w:abstractNumId="4" w15:restartNumberingAfterBreak="0">
     <w:nsid w:val="31A9640A"/>
     <w:multiLevelType w:val="hybridMultilevel"/>
     <w:tmpl w:val="5D40D514"/>
@@ -4376,7 +6451,7 @@
       </w:rPr>
     </w:lvl>
   </w:abstractNum>
-  <w:abstractNum w:abstractNumId="4" w15:restartNumberingAfterBreak="0">
+  <w:abstractNum w:abstractNumId="5" w15:restartNumberingAfterBreak="0">
     <w:nsid w:val="34FD15F1"/>
     <w:multiLevelType w:val="hybridMultilevel"/>
     <w:tmpl w:val="D706BB4C"/>
@@ -4489,7 +6564,7 @@
       </w:rPr>
     </w:lvl>
   </w:abstractNum>
-  <w:abstractNum w:abstractNumId="5" w15:restartNumberingAfterBreak="0">
+  <w:abstractNum w:abstractNumId="6" w15:restartNumberingAfterBreak="0">
     <w:nsid w:val="377A1434"/>
     <w:multiLevelType w:val="hybridMultilevel"/>
     <w:tmpl w:val="A23C539E"/>
@@ -4602,7 +6677,7 @@
       </w:rPr>
     </w:lvl>
   </w:abstractNum>
-  <w:abstractNum w:abstractNumId="6" w15:restartNumberingAfterBreak="0">
+  <w:abstractNum w:abstractNumId="7" w15:restartNumberingAfterBreak="0">
     <w:nsid w:val="48C74E32"/>
     <w:multiLevelType w:val="hybridMultilevel"/>
     <w:tmpl w:val="37CE63AA"/>
@@ -4715,7 +6790,7 @@
       </w:rPr>
     </w:lvl>
   </w:abstractNum>
-  <w:abstractNum w:abstractNumId="7" w15:restartNumberingAfterBreak="0">
+  <w:abstractNum w:abstractNumId="8" w15:restartNumberingAfterBreak="0">
     <w:nsid w:val="5B675513"/>
     <w:multiLevelType w:val="hybridMultilevel"/>
     <w:tmpl w:val="1150A8F8"/>
@@ -4828,7 +6903,7 @@
       </w:rPr>
     </w:lvl>
   </w:abstractNum>
-  <w:abstractNum w:abstractNumId="8" w15:restartNumberingAfterBreak="0">
+  <w:abstractNum w:abstractNumId="9" w15:restartNumberingAfterBreak="0">
     <w:nsid w:val="5C5E5253"/>
     <w:multiLevelType w:val="hybridMultilevel"/>
     <w:tmpl w:val="0DACBFCA"/>
@@ -4941,7 +7016,120 @@
       </w:rPr>
     </w:lvl>
   </w:abstractNum>
-  <w:abstractNum w:abstractNumId="9" w15:restartNumberingAfterBreak="0">
+  <w:abstractNum w:abstractNumId="10" w15:restartNumberingAfterBreak="0">
+    <w:nsid w:val="6F2E1191"/>
+    <w:multiLevelType w:val="hybridMultilevel"/>
+    <w:tmpl w:val="52B44F3C"/>
+    <w:lvl w:ilvl="0" w:tplc="0C0A0001">
+      <w:start w:val="1"/>
+      <w:numFmt w:val="bullet"/>
+      <w:lvlText w:val=""/>
+      <w:lvlJc w:val="left"/>
+      <w:pPr>
+        <w:ind w:left="780" w:hanging="360"/>
+      </w:pPr>
+      <w:rPr>
+        <w:rFonts w:ascii="Symbol" w:hAnsi="Symbol" w:hint="default"/>
+      </w:rPr>
+    </w:lvl>
+    <w:lvl w:ilvl="1" w:tplc="0C0A0003" w:tentative="1">
+      <w:start w:val="1"/>
+      <w:numFmt w:val="bullet"/>
+      <w:lvlText w:val="o"/>
+      <w:lvlJc w:val="left"/>
+      <w:pPr>
+        <w:ind w:left="1500" w:hanging="360"/>
+      </w:pPr>
+      <w:rPr>
+        <w:rFonts w:ascii="Courier New" w:hAnsi="Courier New" w:cs="Courier New" w:hint="default"/>
+      </w:rPr>
+    </w:lvl>
+    <w:lvl w:ilvl="2" w:tplc="0C0A0005" w:tentative="1">
+      <w:start w:val="1"/>
+      <w:numFmt w:val="bullet"/>
+      <w:lvlText w:val=""/>
+      <w:lvlJc w:val="left"/>
+      <w:pPr>
+        <w:ind w:left="2220" w:hanging="360"/>
+      </w:pPr>
+      <w:rPr>
+        <w:rFonts w:ascii="Wingdings" w:hAnsi="Wingdings" w:hint="default"/>
+      </w:rPr>
+    </w:lvl>
+    <w:lvl w:ilvl="3" w:tplc="0C0A0001" w:tentative="1">
+      <w:start w:val="1"/>
+      <w:numFmt w:val="bullet"/>
+      <w:lvlText w:val=""/>
+      <w:lvlJc w:val="left"/>
+      <w:pPr>
+        <w:ind w:left="2940" w:hanging="360"/>
+      </w:pPr>
+      <w:rPr>
+        <w:rFonts w:ascii="Symbol" w:hAnsi="Symbol" w:hint="default"/>
+      </w:rPr>
+    </w:lvl>
+    <w:lvl w:ilvl="4" w:tplc="0C0A0003" w:tentative="1">
+      <w:start w:val="1"/>
+      <w:numFmt w:val="bullet"/>
+      <w:lvlText w:val="o"/>
+      <w:lvlJc w:val="left"/>
+      <w:pPr>
+        <w:ind w:left="3660" w:hanging="360"/>
+      </w:pPr>
+      <w:rPr>
+        <w:rFonts w:ascii="Courier New" w:hAnsi="Courier New" w:cs="Courier New" w:hint="default"/>
+      </w:rPr>
+    </w:lvl>
+    <w:lvl w:ilvl="5" w:tplc="0C0A0005" w:tentative="1">
+      <w:start w:val="1"/>
+      <w:numFmt w:val="bullet"/>
+      <w:lvlText w:val=""/>
+      <w:lvlJc w:val="left"/>
+      <w:pPr>
+        <w:ind w:left="4380" w:hanging="360"/>
+      </w:pPr>
+      <w:rPr>
+        <w:rFonts w:ascii="Wingdings" w:hAnsi="Wingdings" w:hint="default"/>
+      </w:rPr>
+    </w:lvl>
+    <w:lvl w:ilvl="6" w:tplc="0C0A0001" w:tentative="1">
+      <w:start w:val="1"/>
+      <w:numFmt w:val="bullet"/>
+      <w:lvlText w:val=""/>
+      <w:lvlJc w:val="left"/>
+      <w:pPr>
+        <w:ind w:left="5100" w:hanging="360"/>
+      </w:pPr>
+      <w:rPr>
+        <w:rFonts w:ascii="Symbol" w:hAnsi="Symbol" w:hint="default"/>
+      </w:rPr>
+    </w:lvl>
+    <w:lvl w:ilvl="7" w:tplc="0C0A0003" w:tentative="1">
+      <w:start w:val="1"/>
+      <w:numFmt w:val="bullet"/>
+      <w:lvlText w:val="o"/>
+      <w:lvlJc w:val="left"/>
+      <w:pPr>
+        <w:ind w:left="5820" w:hanging="360"/>
+      </w:pPr>
+      <w:rPr>
+        <w:rFonts w:ascii="Courier New" w:hAnsi="Courier New" w:cs="Courier New" w:hint="default"/>
+      </w:rPr>
+    </w:lvl>
+    <w:lvl w:ilvl="8" w:tplc="0C0A0005" w:tentative="1">
+      <w:start w:val="1"/>
+      <w:numFmt w:val="bullet"/>
+      <w:lvlText w:val=""/>
+      <w:lvlJc w:val="left"/>
+      <w:pPr>
+        <w:ind w:left="6540" w:hanging="360"/>
+      </w:pPr>
+      <w:rPr>
+        <w:rFonts w:ascii="Wingdings" w:hAnsi="Wingdings" w:hint="default"/>
+      </w:rPr>
+    </w:lvl>
+  </w:abstractNum>
+  <w:abstractNum w:abstractNumId="11" w15:restartNumberingAfterBreak="0">
     <w:nsid w:val="729F1277"/>
     <w:multiLevelType w:val="hybridMultilevel"/>
     <w:tmpl w:val="01A8D1A6"/>
@@ -5054,7 +7242,7 @@
       </w:rPr>
     </w:lvl>
   </w:abstractNum>
-  <w:abstractNum w:abstractNumId="10" w15:restartNumberingAfterBreak="0">
+  <w:abstractNum w:abstractNumId="12" w15:restartNumberingAfterBreak="0">
     <w:nsid w:val="752E291C"/>
     <w:multiLevelType w:val="hybridMultilevel"/>
     <w:tmpl w:val="AE1046FE"/>
@@ -5167,7 +7355,7 @@
       </w:rPr>
     </w:lvl>
   </w:abstractNum>
-  <w:abstractNum w:abstractNumId="11" w15:restartNumberingAfterBreak="0">
+  <w:abstractNum w:abstractNumId="13" w15:restartNumberingAfterBreak="0">
     <w:nsid w:val="7C7C7FA4"/>
     <w:multiLevelType w:val="hybridMultilevel"/>
     <w:tmpl w:val="23BC25EC"/>
@@ -5281,40 +7469,46 @@
     </w:lvl>
   </w:abstractNum>
   <w:num w:numId="1">
+    <w:abstractNumId w:val="8"/>
+  </w:num>
+  <w:num w:numId="2">
+    <w:abstractNumId w:val="3"/>
+  </w:num>
+  <w:num w:numId="3">
+    <w:abstractNumId w:val="4"/>
+  </w:num>
+  <w:num w:numId="4">
+    <w:abstractNumId w:val="13"/>
+  </w:num>
+  <w:num w:numId="5">
+    <w:abstractNumId w:val="5"/>
+  </w:num>
+  <w:num w:numId="6">
+    <w:abstractNumId w:val="11"/>
+  </w:num>
+  <w:num w:numId="7">
+    <w:abstractNumId w:val="6"/>
+  </w:num>
+  <w:num w:numId="8">
+    <w:abstractNumId w:val="1"/>
+  </w:num>
+  <w:num w:numId="9">
+    <w:abstractNumId w:val="9"/>
+  </w:num>
+  <w:num w:numId="10">
     <w:abstractNumId w:val="7"/>
   </w:num>
-  <w:num w:numId="2">
+  <w:num w:numId="11">
+    <w:abstractNumId w:val="12"/>
+  </w:num>
+  <w:num w:numId="12">
     <w:abstractNumId w:val="2"/>
   </w:num>
-  <w:num w:numId="3">
-    <w:abstractNumId w:val="3"/>
-  </w:num>
-  <w:num w:numId="4">
-    <w:abstractNumId w:val="11"/>
-  </w:num>
-  <w:num w:numId="5">
-    <w:abstractNumId w:val="4"/>
-  </w:num>
-  <w:num w:numId="6">
-    <w:abstractNumId w:val="9"/>
-  </w:num>
-  <w:num w:numId="7">
-    <w:abstractNumId w:val="5"/>
-  </w:num>
-  <w:num w:numId="8">
+  <w:num w:numId="13">
     <w:abstractNumId w:val="0"/>
   </w:num>
-  <w:num w:numId="9">
-    <w:abstractNumId w:val="8"/>
-  </w:num>
-  <w:num w:numId="10">
-    <w:abstractNumId w:val="6"/>
-  </w:num>
-  <w:num w:numId="11">
+  <w:num w:numId="14">
     <w:abstractNumId w:val="10"/>
-  </w:num>
-  <w:num w:numId="12">
-    <w:abstractNumId w:val="1"/>
   </w:num>
 </w:numbering>
 </file>

</xml_diff>

<commit_message>
Mas ejercicios functional javascript & demo angular
</commit_message>
<xml_diff>
--- a/Bootcamp.docx
+++ b/Bootcamp.docx
@@ -5253,8 +5253,6 @@
         </w:rPr>
         <w:t>children</w:t>
       </w:r>
-      <w:bookmarkStart w:id="0" w:name="_GoBack"/>
-      <w:bookmarkEnd w:id="0"/>
       <w:proofErr w:type="spellEnd"/>
       <w:r>
         <w:rPr>
@@ -5874,6 +5872,694 @@
         </w:rPr>
       </w:pPr>
     </w:p>
+    <w:p>
+      <w:pPr>
+        <w:rPr>
+          <w:sz w:val="24"/>
+        </w:rPr>
+      </w:pPr>
+    </w:p>
+    <w:p>
+      <w:pPr>
+        <w:jc w:val="center"/>
+        <w:rPr>
+          <w:b/>
+          <w:sz w:val="32"/>
+          <w:u w:val="single"/>
+        </w:rPr>
+      </w:pPr>
+      <w:r>
+        <w:rPr>
+          <w:b/>
+          <w:sz w:val="32"/>
+          <w:u w:val="single"/>
+        </w:rPr>
+        <w:t>07</w:t>
+      </w:r>
+      <w:r>
+        <w:rPr>
+          <w:b/>
+          <w:sz w:val="32"/>
+          <w:u w:val="single"/>
+        </w:rPr>
+        <w:t>/</w:t>
+      </w:r>
+      <w:r>
+        <w:rPr>
+          <w:b/>
+          <w:sz w:val="32"/>
+          <w:u w:val="single"/>
+        </w:rPr>
+        <w:t>01</w:t>
+      </w:r>
+      <w:r>
+        <w:rPr>
+          <w:b/>
+          <w:sz w:val="32"/>
+          <w:u w:val="single"/>
+        </w:rPr>
+        <w:t>/1</w:t>
+      </w:r>
+      <w:r>
+        <w:rPr>
+          <w:b/>
+          <w:sz w:val="32"/>
+          <w:u w:val="single"/>
+        </w:rPr>
+        <w:t>9</w:t>
+      </w:r>
+    </w:p>
+    <w:p>
+      <w:pPr>
+        <w:rPr>
+          <w:sz w:val="24"/>
+        </w:rPr>
+      </w:pPr>
+    </w:p>
+    <w:p>
+      <w:pPr>
+        <w:rPr>
+          <w:sz w:val="24"/>
+        </w:rPr>
+      </w:pPr>
+      <w:r>
+        <w:rPr>
+          <w:sz w:val="24"/>
+        </w:rPr>
+        <w:t xml:space="preserve">Para instalar </w:t>
+      </w:r>
+      <w:proofErr w:type="spellStart"/>
+      <w:r>
+        <w:rPr>
+          <w:sz w:val="24"/>
+        </w:rPr>
+        <w:t>typescript</w:t>
+      </w:r>
+      <w:proofErr w:type="spellEnd"/>
+      <w:r>
+        <w:rPr>
+          <w:sz w:val="24"/>
+        </w:rPr>
+        <w:t>:</w:t>
+      </w:r>
+    </w:p>
+    <w:p>
+      <w:pPr>
+        <w:pStyle w:val="Prrafodelista"/>
+        <w:numPr>
+          <w:ilvl w:val="0"/>
+          <w:numId w:val="15"/>
+        </w:numPr>
+        <w:rPr>
+          <w:b/>
+          <w:color w:val="0070C0"/>
+          <w:sz w:val="28"/>
+          <w:lang w:val="en-US"/>
+        </w:rPr>
+      </w:pPr>
+      <w:proofErr w:type="spellStart"/>
+      <w:r>
+        <w:rPr>
+          <w:b/>
+          <w:color w:val="0070C0"/>
+          <w:sz w:val="28"/>
+          <w:lang w:val="en-US"/>
+        </w:rPr>
+        <w:t>npm</w:t>
+      </w:r>
+      <w:proofErr w:type="spellEnd"/>
+      <w:r>
+        <w:rPr>
+          <w:b/>
+          <w:color w:val="0070C0"/>
+          <w:sz w:val="28"/>
+          <w:lang w:val="en-US"/>
+        </w:rPr>
+        <w:t xml:space="preserve"> </w:t>
+      </w:r>
+      <w:proofErr w:type="spellStart"/>
+      <w:r>
+        <w:rPr>
+          <w:b/>
+          <w:color w:val="0070C0"/>
+          <w:sz w:val="28"/>
+          <w:lang w:val="en-US"/>
+        </w:rPr>
+        <w:t>i</w:t>
+      </w:r>
+      <w:proofErr w:type="spellEnd"/>
+      <w:r>
+        <w:rPr>
+          <w:b/>
+          <w:color w:val="0070C0"/>
+          <w:sz w:val="28"/>
+          <w:lang w:val="en-US"/>
+        </w:rPr>
+        <w:t xml:space="preserve"> -g typescript</w:t>
+      </w:r>
+    </w:p>
+    <w:p>
+      <w:pPr>
+        <w:rPr>
+          <w:sz w:val="24"/>
+        </w:rPr>
+      </w:pPr>
+      <w:r>
+        <w:rPr>
+          <w:sz w:val="24"/>
+        </w:rPr>
+        <w:t xml:space="preserve">Se ejecuta </w:t>
+      </w:r>
+      <w:proofErr w:type="spellStart"/>
+      <w:r>
+        <w:rPr>
+          <w:b/>
+          <w:color w:val="0070C0"/>
+          <w:sz w:val="28"/>
+        </w:rPr>
+        <w:t>tsc</w:t>
+      </w:r>
+      <w:proofErr w:type="spellEnd"/>
+      <w:r>
+        <w:rPr>
+          <w:color w:val="0070C0"/>
+          <w:sz w:val="28"/>
+        </w:rPr>
+        <w:t xml:space="preserve"> </w:t>
+      </w:r>
+      <w:r>
+        <w:rPr>
+          <w:sz w:val="24"/>
+        </w:rPr>
+        <w:t>para c</w:t>
+      </w:r>
+      <w:r>
+        <w:rPr>
+          <w:sz w:val="24"/>
+        </w:rPr>
+        <w:t xml:space="preserve">ompilar el código </w:t>
+      </w:r>
+      <w:proofErr w:type="spellStart"/>
+      <w:r>
+        <w:rPr>
+          <w:sz w:val="24"/>
+        </w:rPr>
+        <w:t>typescript</w:t>
+      </w:r>
+      <w:proofErr w:type="spellEnd"/>
+    </w:p>
+    <w:p>
+      <w:pPr>
+        <w:rPr>
+          <w:sz w:val="24"/>
+        </w:rPr>
+      </w:pPr>
+      <w:proofErr w:type="spellStart"/>
+      <w:r>
+        <w:rPr>
+          <w:sz w:val="24"/>
+        </w:rPr>
+        <w:t>Typescript</w:t>
+      </w:r>
+      <w:proofErr w:type="spellEnd"/>
+      <w:r>
+        <w:rPr>
+          <w:sz w:val="24"/>
+        </w:rPr>
+        <w:t>:</w:t>
+      </w:r>
+    </w:p>
+    <w:p>
+      <w:pPr>
+        <w:pStyle w:val="Prrafodelista"/>
+        <w:numPr>
+          <w:ilvl w:val="0"/>
+          <w:numId w:val="16"/>
+        </w:numPr>
+        <w:rPr>
+          <w:sz w:val="24"/>
+        </w:rPr>
+      </w:pPr>
+      <w:r>
+        <w:rPr>
+          <w:sz w:val="24"/>
+        </w:rPr>
+        <w:t xml:space="preserve">x: </w:t>
+      </w:r>
+      <w:proofErr w:type="spellStart"/>
+      <w:r>
+        <w:rPr>
+          <w:sz w:val="24"/>
+        </w:rPr>
+        <w:t>number</w:t>
+      </w:r>
+      <w:proofErr w:type="spellEnd"/>
+    </w:p>
+    <w:p>
+      <w:pPr>
+        <w:pStyle w:val="Prrafodelista"/>
+        <w:numPr>
+          <w:ilvl w:val="0"/>
+          <w:numId w:val="16"/>
+        </w:numPr>
+        <w:rPr>
+          <w:sz w:val="24"/>
+        </w:rPr>
+      </w:pPr>
+      <w:proofErr w:type="gramStart"/>
+      <w:r>
+        <w:rPr>
+          <w:sz w:val="24"/>
+        </w:rPr>
+        <w:t>x :</w:t>
+      </w:r>
+      <w:proofErr w:type="spellStart"/>
+      <w:r>
+        <w:rPr>
+          <w:sz w:val="24"/>
+        </w:rPr>
+        <w:t>number</w:t>
+      </w:r>
+      <w:proofErr w:type="spellEnd"/>
+      <w:proofErr w:type="gramEnd"/>
+    </w:p>
+    <w:p>
+      <w:pPr>
+        <w:pStyle w:val="Prrafodelista"/>
+        <w:numPr>
+          <w:ilvl w:val="0"/>
+          <w:numId w:val="16"/>
+        </w:numPr>
+        <w:rPr>
+          <w:sz w:val="24"/>
+        </w:rPr>
+      </w:pPr>
+      <w:proofErr w:type="gramStart"/>
+      <w:r>
+        <w:rPr>
+          <w:sz w:val="24"/>
+        </w:rPr>
+        <w:t>x:number</w:t>
+      </w:r>
+      <w:proofErr w:type="gramEnd"/>
+    </w:p>
+    <w:p>
+      <w:pPr>
+        <w:rPr>
+          <w:sz w:val="24"/>
+        </w:rPr>
+      </w:pPr>
+      <w:r>
+        <w:rPr>
+          <w:sz w:val="24"/>
+        </w:rPr>
+        <w:t xml:space="preserve">Cualquiera de las 3 </w:t>
+      </w:r>
+      <w:proofErr w:type="gramStart"/>
+      <w:r>
+        <w:rPr>
+          <w:sz w:val="24"/>
+        </w:rPr>
+        <w:t>funcionan</w:t>
+      </w:r>
+      <w:proofErr w:type="gramEnd"/>
+      <w:r>
+        <w:rPr>
+          <w:sz w:val="24"/>
+        </w:rPr>
+        <w:t xml:space="preserve"> pero se suele usar la primera.</w:t>
+      </w:r>
+    </w:p>
+    <w:p>
+      <w:pPr>
+        <w:rPr>
+          <w:sz w:val="24"/>
+        </w:rPr>
+      </w:pPr>
+      <w:r>
+        <w:rPr>
+          <w:sz w:val="24"/>
+        </w:rPr>
+        <w:t>Para instalar angular:</w:t>
+      </w:r>
+    </w:p>
+    <w:p>
+      <w:pPr>
+        <w:pStyle w:val="Prrafodelista"/>
+        <w:numPr>
+          <w:ilvl w:val="0"/>
+          <w:numId w:val="15"/>
+        </w:numPr>
+        <w:rPr>
+          <w:b/>
+          <w:color w:val="0070C0"/>
+          <w:sz w:val="28"/>
+        </w:rPr>
+      </w:pPr>
+      <w:proofErr w:type="spellStart"/>
+      <w:r>
+        <w:rPr>
+          <w:b/>
+          <w:color w:val="0070C0"/>
+          <w:sz w:val="28"/>
+        </w:rPr>
+        <w:t>npm</w:t>
+      </w:r>
+      <w:proofErr w:type="spellEnd"/>
+      <w:r>
+        <w:rPr>
+          <w:b/>
+          <w:color w:val="0070C0"/>
+          <w:sz w:val="28"/>
+        </w:rPr>
+        <w:t xml:space="preserve"> </w:t>
+      </w:r>
+      <w:proofErr w:type="spellStart"/>
+      <w:r>
+        <w:rPr>
+          <w:b/>
+          <w:color w:val="0070C0"/>
+          <w:sz w:val="28"/>
+        </w:rPr>
+        <w:t>install</w:t>
+      </w:r>
+      <w:proofErr w:type="spellEnd"/>
+      <w:r>
+        <w:rPr>
+          <w:b/>
+          <w:color w:val="0070C0"/>
+          <w:sz w:val="28"/>
+        </w:rPr>
+        <w:t xml:space="preserve"> -g @angular/</w:t>
+      </w:r>
+      <w:proofErr w:type="spellStart"/>
+      <w:r>
+        <w:rPr>
+          <w:b/>
+          <w:color w:val="0070C0"/>
+          <w:sz w:val="28"/>
+        </w:rPr>
+        <w:t>cli</w:t>
+      </w:r>
+      <w:proofErr w:type="spellEnd"/>
+    </w:p>
+    <w:p>
+      <w:pPr>
+        <w:rPr>
+          <w:sz w:val="24"/>
+        </w:rPr>
+      </w:pPr>
+      <w:r>
+        <w:rPr>
+          <w:sz w:val="24"/>
+        </w:rPr>
+        <w:t>Para ver la versión de angular instalada:</w:t>
+      </w:r>
+    </w:p>
+    <w:p>
+      <w:pPr>
+        <w:pStyle w:val="Prrafodelista"/>
+        <w:numPr>
+          <w:ilvl w:val="0"/>
+          <w:numId w:val="15"/>
+        </w:numPr>
+        <w:rPr>
+          <w:b/>
+          <w:color w:val="0070C0"/>
+          <w:sz w:val="28"/>
+        </w:rPr>
+      </w:pPr>
+      <w:r>
+        <w:rPr>
+          <w:b/>
+          <w:color w:val="0070C0"/>
+          <w:sz w:val="28"/>
+        </w:rPr>
+        <w:t xml:space="preserve">ng </w:t>
+      </w:r>
+      <w:proofErr w:type="spellStart"/>
+      <w:r>
+        <w:rPr>
+          <w:b/>
+          <w:color w:val="0070C0"/>
+          <w:sz w:val="28"/>
+        </w:rPr>
+        <w:t>version</w:t>
+      </w:r>
+      <w:proofErr w:type="spellEnd"/>
+    </w:p>
+    <w:p>
+      <w:pPr>
+        <w:rPr>
+          <w:sz w:val="24"/>
+        </w:rPr>
+      </w:pPr>
+      <w:r>
+        <w:rPr>
+          <w:noProof/>
+        </w:rPr>
+        <w:lastRenderedPageBreak/>
+        <w:drawing>
+          <wp:inline distT="0" distB="0" distL="0" distR="0" wp14:anchorId="570448F1" wp14:editId="407FAF12">
+            <wp:extent cx="3714750" cy="3420512"/>
+            <wp:effectExtent l="0" t="0" r="0" b="8890"/>
+            <wp:docPr id="26" name="Imagen 26"/>
+            <wp:cNvGraphicFramePr>
+              <a:graphicFrameLocks xmlns:a="http://schemas.openxmlformats.org/drawingml/2006/main" noChangeAspect="1"/>
+            </wp:cNvGraphicFramePr>
+            <a:graphic xmlns:a="http://schemas.openxmlformats.org/drawingml/2006/main">
+              <a:graphicData uri="http://schemas.openxmlformats.org/drawingml/2006/picture">
+                <pic:pic xmlns:pic="http://schemas.openxmlformats.org/drawingml/2006/picture">
+                  <pic:nvPicPr>
+                    <pic:cNvPr id="1" name=""/>
+                    <pic:cNvPicPr/>
+                  </pic:nvPicPr>
+                  <pic:blipFill rotWithShape="1">
+                    <a:blip r:embed="rId30"/>
+                    <a:srcRect l="20285" t="30450" r="44085" b="7987"/>
+                    <a:stretch/>
+                  </pic:blipFill>
+                  <pic:spPr bwMode="auto">
+                    <a:xfrm>
+                      <a:off x="0" y="0"/>
+                      <a:ext cx="3724163" cy="3429179"/>
+                    </a:xfrm>
+                    <a:prstGeom prst="rect">
+                      <a:avLst/>
+                    </a:prstGeom>
+                    <a:ln>
+                      <a:noFill/>
+                    </a:ln>
+                    <a:extLst>
+                      <a:ext uri="{53640926-AAD7-44D8-BBD7-CCE9431645EC}">
+                        <a14:shadowObscured xmlns:a14="http://schemas.microsoft.com/office/drawing/2010/main"/>
+                      </a:ext>
+                    </a:extLst>
+                  </pic:spPr>
+                </pic:pic>
+              </a:graphicData>
+            </a:graphic>
+          </wp:inline>
+        </w:drawing>
+      </w:r>
+    </w:p>
+    <w:p>
+      <w:pPr>
+        <w:rPr>
+          <w:sz w:val="24"/>
+        </w:rPr>
+      </w:pPr>
+      <w:r>
+        <w:rPr>
+          <w:sz w:val="24"/>
+        </w:rPr>
+        <w:t>Para crear un proyecto desde el principio:</w:t>
+      </w:r>
+    </w:p>
+    <w:p>
+      <w:pPr>
+        <w:pStyle w:val="Prrafodelista"/>
+        <w:numPr>
+          <w:ilvl w:val="0"/>
+          <w:numId w:val="15"/>
+        </w:numPr>
+        <w:rPr>
+          <w:b/>
+          <w:color w:val="0070C0"/>
+          <w:sz w:val="28"/>
+        </w:rPr>
+      </w:pPr>
+      <w:r>
+        <w:rPr>
+          <w:b/>
+          <w:color w:val="0070C0"/>
+          <w:sz w:val="28"/>
+        </w:rPr>
+        <w:t>ng new angular-demo</w:t>
+      </w:r>
+    </w:p>
+    <w:p>
+      <w:pPr>
+        <w:rPr>
+          <w:sz w:val="24"/>
+        </w:rPr>
+      </w:pPr>
+      <w:r>
+        <w:rPr>
+          <w:sz w:val="24"/>
+        </w:rPr>
+        <w:t>Para ejecutar el proyecto, vas a la carpeta y ejecutas:</w:t>
+      </w:r>
+    </w:p>
+    <w:p>
+      <w:pPr>
+        <w:pStyle w:val="Prrafodelista"/>
+        <w:numPr>
+          <w:ilvl w:val="0"/>
+          <w:numId w:val="15"/>
+        </w:numPr>
+        <w:rPr>
+          <w:b/>
+          <w:color w:val="0070C0"/>
+          <w:sz w:val="28"/>
+        </w:rPr>
+      </w:pPr>
+      <w:r>
+        <w:rPr>
+          <w:b/>
+          <w:color w:val="0070C0"/>
+          <w:sz w:val="28"/>
+        </w:rPr>
+        <w:t>n</w:t>
+      </w:r>
+      <w:r>
+        <w:rPr>
+          <w:b/>
+          <w:color w:val="0070C0"/>
+          <w:sz w:val="28"/>
+        </w:rPr>
+        <w:t xml:space="preserve">g </w:t>
+      </w:r>
+      <w:proofErr w:type="spellStart"/>
+      <w:r>
+        <w:rPr>
+          <w:b/>
+          <w:color w:val="0070C0"/>
+          <w:sz w:val="28"/>
+        </w:rPr>
+        <w:t>serve</w:t>
+      </w:r>
+      <w:proofErr w:type="spellEnd"/>
+      <w:r>
+        <w:rPr>
+          <w:b/>
+          <w:color w:val="0070C0"/>
+          <w:sz w:val="28"/>
+        </w:rPr>
+        <w:t xml:space="preserve"> --open</w:t>
+      </w:r>
+    </w:p>
+    <w:p>
+      <w:pPr>
+        <w:rPr>
+          <w:sz w:val="24"/>
+        </w:rPr>
+      </w:pPr>
+      <w:r>
+        <w:rPr>
+          <w:noProof/>
+        </w:rPr>
+        <w:drawing>
+          <wp:inline distT="0" distB="0" distL="0" distR="0" wp14:anchorId="6AB9D6EE" wp14:editId="189FC5BF">
+            <wp:extent cx="5400040" cy="2877820"/>
+            <wp:effectExtent l="0" t="0" r="0" b="0"/>
+            <wp:docPr id="27" name="Imagen 27"/>
+            <wp:cNvGraphicFramePr>
+              <a:graphicFrameLocks xmlns:a="http://schemas.openxmlformats.org/drawingml/2006/main" noChangeAspect="1"/>
+            </wp:cNvGraphicFramePr>
+            <a:graphic xmlns:a="http://schemas.openxmlformats.org/drawingml/2006/main">
+              <a:graphicData uri="http://schemas.openxmlformats.org/drawingml/2006/picture">
+                <pic:pic xmlns:pic="http://schemas.openxmlformats.org/drawingml/2006/picture">
+                  <pic:nvPicPr>
+                    <pic:cNvPr id="1" name=""/>
+                    <pic:cNvPicPr/>
+                  </pic:nvPicPr>
+                  <pic:blipFill>
+                    <a:blip r:embed="rId31"/>
+                    <a:stretch>
+                      <a:fillRect/>
+                    </a:stretch>
+                  </pic:blipFill>
+                  <pic:spPr>
+                    <a:xfrm>
+                      <a:off x="0" y="0"/>
+                      <a:ext cx="5400040" cy="2877820"/>
+                    </a:xfrm>
+                    <a:prstGeom prst="rect">
+                      <a:avLst/>
+                    </a:prstGeom>
+                  </pic:spPr>
+                </pic:pic>
+              </a:graphicData>
+            </a:graphic>
+          </wp:inline>
+        </w:drawing>
+      </w:r>
+      <w:bookmarkStart w:id="0" w:name="_GoBack"/>
+      <w:bookmarkEnd w:id="0"/>
+    </w:p>
+    <w:p>
+      <w:pPr>
+        <w:rPr>
+          <w:sz w:val="24"/>
+        </w:rPr>
+      </w:pPr>
+      <w:r>
+        <w:rPr>
+          <w:sz w:val="24"/>
+        </w:rPr>
+        <w:t>Para obtener los archivos distribuibles se ejecuta:</w:t>
+      </w:r>
+    </w:p>
+    <w:p>
+      <w:pPr>
+        <w:pStyle w:val="Prrafodelista"/>
+        <w:numPr>
+          <w:ilvl w:val="0"/>
+          <w:numId w:val="15"/>
+        </w:numPr>
+        <w:rPr>
+          <w:b/>
+          <w:color w:val="0070C0"/>
+          <w:sz w:val="28"/>
+        </w:rPr>
+      </w:pPr>
+      <w:r>
+        <w:rPr>
+          <w:b/>
+          <w:color w:val="0070C0"/>
+          <w:sz w:val="28"/>
+        </w:rPr>
+        <w:t xml:space="preserve">ng </w:t>
+      </w:r>
+      <w:proofErr w:type="spellStart"/>
+      <w:r>
+        <w:rPr>
+          <w:b/>
+          <w:color w:val="0070C0"/>
+          <w:sz w:val="28"/>
+        </w:rPr>
+        <w:t>build</w:t>
+      </w:r>
+      <w:proofErr w:type="spellEnd"/>
+    </w:p>
+    <w:p>
+      <w:pPr>
+        <w:rPr>
+          <w:sz w:val="24"/>
+        </w:rPr>
+      </w:pPr>
+    </w:p>
     <w:sectPr>
       <w:pgSz w:w="11906" w:h="16838"/>
       <w:pgMar w:top="1417" w:right="1701" w:bottom="1417" w:left="1701" w:header="708" w:footer="708" w:gutter="0"/>
@@ -5887,6 +6573,119 @@
 <file path=word/numbering.xml><?xml version="1.0" encoding="utf-8"?>
 <w:numbering xmlns:wpc="http://schemas.microsoft.com/office/word/2010/wordprocessingCanvas" xmlns:cx="http://schemas.microsoft.com/office/drawing/2014/chartex" xmlns:cx1="http://schemas.microsoft.com/office/drawing/2015/9/8/chartex" xmlns:cx2="http://schemas.microsoft.com/office/drawing/2015/10/21/chartex" xmlns:cx3="http://schemas.microsoft.com/office/drawing/2016/5/9/chartex" xmlns:cx4="http://schemas.microsoft.com/office/drawing/2016/5/10/chartex" xmlns:cx5="http://schemas.microsoft.com/office/drawing/2016/5/11/chartex" xmlns:cx6="http://schemas.microsoft.com/office/drawing/2016/5/12/chartex" xmlns:cx7="http://schemas.microsoft.com/office/drawing/2016/5/13/chartex" xmlns:cx8="http://schemas.microsoft.com/office/drawing/2016/5/14/chartex" xmlns:mc="http://schemas.openxmlformats.org/markup-compatibility/2006" xmlns:aink="http://schemas.microsoft.com/office/drawing/2016/ink" xmlns:am3d="http://schemas.microsoft.com/office/drawing/2017/model3d" xmlns:o="urn:schemas-microsoft-com:office:office" xmlns:r="http://schemas.openxmlformats.org/officeDocument/2006/relationships" xmlns:m="http://schemas.openxmlformats.org/officeDocument/2006/math" xmlns:v="urn:schemas-microsoft-com:vml" xmlns:wp14="http://schemas.microsoft.com/office/word/2010/wordprocessingDrawing" xmlns:wp="http://schemas.openxmlformats.org/drawingml/2006/wordprocessingDrawing" xmlns:w10="urn:schemas-microsoft-com:office:word" xmlns:w="http://schemas.openxmlformats.org/wordprocessingml/2006/main" xmlns:w14="http://schemas.microsoft.com/office/word/2010/wordml" xmlns:w15="http://schemas.microsoft.com/office/word/2012/wordml" xmlns:w16cid="http://schemas.microsoft.com/office/word/2016/wordml/cid" xmlns:w16se="http://schemas.microsoft.com/office/word/2015/wordml/symex" xmlns:wpg="http://schemas.microsoft.com/office/word/2010/wordprocessingGroup" xmlns:wpi="http://schemas.microsoft.com/office/word/2010/wordprocessingInk" xmlns:wne="http://schemas.microsoft.com/office/word/2006/wordml" xmlns:wps="http://schemas.microsoft.com/office/word/2010/wordprocessingShape" mc:Ignorable="w14 w15 w16se w16cid wp14">
   <w:abstractNum w:abstractNumId="0" w15:restartNumberingAfterBreak="0">
+    <w:nsid w:val="13CB7F42"/>
+    <w:multiLevelType w:val="hybridMultilevel"/>
+    <w:tmpl w:val="D4B60920"/>
+    <w:lvl w:ilvl="0" w:tplc="0C0A000F">
+      <w:start w:val="1"/>
+      <w:numFmt w:val="decimal"/>
+      <w:lvlText w:val="%1."/>
+      <w:lvlJc w:val="left"/>
+      <w:pPr>
+        <w:ind w:left="720" w:hanging="360"/>
+      </w:pPr>
+      <w:rPr>
+        <w:rFonts w:hint="default"/>
+      </w:rPr>
+    </w:lvl>
+    <w:lvl w:ilvl="1" w:tplc="0C0A0003" w:tentative="1">
+      <w:start w:val="1"/>
+      <w:numFmt w:val="bullet"/>
+      <w:lvlText w:val="o"/>
+      <w:lvlJc w:val="left"/>
+      <w:pPr>
+        <w:ind w:left="1440" w:hanging="360"/>
+      </w:pPr>
+      <w:rPr>
+        <w:rFonts w:ascii="Courier New" w:hAnsi="Courier New" w:cs="Courier New" w:hint="default"/>
+      </w:rPr>
+    </w:lvl>
+    <w:lvl w:ilvl="2" w:tplc="0C0A0005" w:tentative="1">
+      <w:start w:val="1"/>
+      <w:numFmt w:val="bullet"/>
+      <w:lvlText w:val=""/>
+      <w:lvlJc w:val="left"/>
+      <w:pPr>
+        <w:ind w:left="2160" w:hanging="360"/>
+      </w:pPr>
+      <w:rPr>
+        <w:rFonts w:ascii="Wingdings" w:hAnsi="Wingdings" w:hint="default"/>
+      </w:rPr>
+    </w:lvl>
+    <w:lvl w:ilvl="3" w:tplc="0C0A0001" w:tentative="1">
+      <w:start w:val="1"/>
+      <w:numFmt w:val="bullet"/>
+      <w:lvlText w:val=""/>
+      <w:lvlJc w:val="left"/>
+      <w:pPr>
+        <w:ind w:left="2880" w:hanging="360"/>
+      </w:pPr>
+      <w:rPr>
+        <w:rFonts w:ascii="Symbol" w:hAnsi="Symbol" w:hint="default"/>
+      </w:rPr>
+    </w:lvl>
+    <w:lvl w:ilvl="4" w:tplc="0C0A0003" w:tentative="1">
+      <w:start w:val="1"/>
+      <w:numFmt w:val="bullet"/>
+      <w:lvlText w:val="o"/>
+      <w:lvlJc w:val="left"/>
+      <w:pPr>
+        <w:ind w:left="3600" w:hanging="360"/>
+      </w:pPr>
+      <w:rPr>
+        <w:rFonts w:ascii="Courier New" w:hAnsi="Courier New" w:cs="Courier New" w:hint="default"/>
+      </w:rPr>
+    </w:lvl>
+    <w:lvl w:ilvl="5" w:tplc="0C0A0005" w:tentative="1">
+      <w:start w:val="1"/>
+      <w:numFmt w:val="bullet"/>
+      <w:lvlText w:val=""/>
+      <w:lvlJc w:val="left"/>
+      <w:pPr>
+        <w:ind w:left="4320" w:hanging="360"/>
+      </w:pPr>
+      <w:rPr>
+        <w:rFonts w:ascii="Wingdings" w:hAnsi="Wingdings" w:hint="default"/>
+      </w:rPr>
+    </w:lvl>
+    <w:lvl w:ilvl="6" w:tplc="0C0A0001" w:tentative="1">
+      <w:start w:val="1"/>
+      <w:numFmt w:val="bullet"/>
+      <w:lvlText w:val=""/>
+      <w:lvlJc w:val="left"/>
+      <w:pPr>
+        <w:ind w:left="5040" w:hanging="360"/>
+      </w:pPr>
+      <w:rPr>
+        <w:rFonts w:ascii="Symbol" w:hAnsi="Symbol" w:hint="default"/>
+      </w:rPr>
+    </w:lvl>
+    <w:lvl w:ilvl="7" w:tplc="0C0A0003" w:tentative="1">
+      <w:start w:val="1"/>
+      <w:numFmt w:val="bullet"/>
+      <w:lvlText w:val="o"/>
+      <w:lvlJc w:val="left"/>
+      <w:pPr>
+        <w:ind w:left="5760" w:hanging="360"/>
+      </w:pPr>
+      <w:rPr>
+        <w:rFonts w:ascii="Courier New" w:hAnsi="Courier New" w:cs="Courier New" w:hint="default"/>
+      </w:rPr>
+    </w:lvl>
+    <w:lvl w:ilvl="8" w:tplc="0C0A0005" w:tentative="1">
+      <w:start w:val="1"/>
+      <w:numFmt w:val="bullet"/>
+      <w:lvlText w:val=""/>
+      <w:lvlJc w:val="left"/>
+      <w:pPr>
+        <w:ind w:left="6480" w:hanging="360"/>
+      </w:pPr>
+      <w:rPr>
+        <w:rFonts w:ascii="Wingdings" w:hAnsi="Wingdings" w:hint="default"/>
+      </w:rPr>
+    </w:lvl>
+  </w:abstractNum>
+  <w:abstractNum w:abstractNumId="1" w15:restartNumberingAfterBreak="0">
     <w:nsid w:val="188D112A"/>
     <w:multiLevelType w:val="hybridMultilevel"/>
     <w:tmpl w:val="6ECC0D0E"/>
@@ -5999,7 +6798,7 @@
       </w:rPr>
     </w:lvl>
   </w:abstractNum>
-  <w:abstractNum w:abstractNumId="1" w15:restartNumberingAfterBreak="0">
+  <w:abstractNum w:abstractNumId="2" w15:restartNumberingAfterBreak="0">
     <w:nsid w:val="1A706F66"/>
     <w:multiLevelType w:val="hybridMultilevel"/>
     <w:tmpl w:val="336AC8C4"/>
@@ -6112,7 +6911,7 @@
       </w:rPr>
     </w:lvl>
   </w:abstractNum>
-  <w:abstractNum w:abstractNumId="2" w15:restartNumberingAfterBreak="0">
+  <w:abstractNum w:abstractNumId="3" w15:restartNumberingAfterBreak="0">
     <w:nsid w:val="22FC53EB"/>
     <w:multiLevelType w:val="hybridMultilevel"/>
     <w:tmpl w:val="560C8EB4"/>
@@ -6225,7 +7024,7 @@
       </w:rPr>
     </w:lvl>
   </w:abstractNum>
-  <w:abstractNum w:abstractNumId="3" w15:restartNumberingAfterBreak="0">
+  <w:abstractNum w:abstractNumId="4" w15:restartNumberingAfterBreak="0">
     <w:nsid w:val="2F9067B0"/>
     <w:multiLevelType w:val="hybridMultilevel"/>
     <w:tmpl w:val="4C64E86C"/>
@@ -6338,7 +7137,7 @@
       </w:rPr>
     </w:lvl>
   </w:abstractNum>
-  <w:abstractNum w:abstractNumId="4" w15:restartNumberingAfterBreak="0">
+  <w:abstractNum w:abstractNumId="5" w15:restartNumberingAfterBreak="0">
     <w:nsid w:val="31A9640A"/>
     <w:multiLevelType w:val="hybridMultilevel"/>
     <w:tmpl w:val="5D40D514"/>
@@ -6451,7 +7250,7 @@
       </w:rPr>
     </w:lvl>
   </w:abstractNum>
-  <w:abstractNum w:abstractNumId="5" w15:restartNumberingAfterBreak="0">
+  <w:abstractNum w:abstractNumId="6" w15:restartNumberingAfterBreak="0">
     <w:nsid w:val="34FD15F1"/>
     <w:multiLevelType w:val="hybridMultilevel"/>
     <w:tmpl w:val="D706BB4C"/>
@@ -6564,7 +7363,7 @@
       </w:rPr>
     </w:lvl>
   </w:abstractNum>
-  <w:abstractNum w:abstractNumId="6" w15:restartNumberingAfterBreak="0">
+  <w:abstractNum w:abstractNumId="7" w15:restartNumberingAfterBreak="0">
     <w:nsid w:val="377A1434"/>
     <w:multiLevelType w:val="hybridMultilevel"/>
     <w:tmpl w:val="A23C539E"/>
@@ -6677,7 +7476,7 @@
       </w:rPr>
     </w:lvl>
   </w:abstractNum>
-  <w:abstractNum w:abstractNumId="7" w15:restartNumberingAfterBreak="0">
+  <w:abstractNum w:abstractNumId="8" w15:restartNumberingAfterBreak="0">
     <w:nsid w:val="48C74E32"/>
     <w:multiLevelType w:val="hybridMultilevel"/>
     <w:tmpl w:val="37CE63AA"/>
@@ -6790,7 +7589,120 @@
       </w:rPr>
     </w:lvl>
   </w:abstractNum>
-  <w:abstractNum w:abstractNumId="8" w15:restartNumberingAfterBreak="0">
+  <w:abstractNum w:abstractNumId="9" w15:restartNumberingAfterBreak="0">
+    <w:nsid w:val="567054A3"/>
+    <w:multiLevelType w:val="hybridMultilevel"/>
+    <w:tmpl w:val="997A559A"/>
+    <w:lvl w:ilvl="0" w:tplc="0C0A0001">
+      <w:start w:val="1"/>
+      <w:numFmt w:val="bullet"/>
+      <w:lvlText w:val=""/>
+      <w:lvlJc w:val="left"/>
+      <w:pPr>
+        <w:ind w:left="720" w:hanging="360"/>
+      </w:pPr>
+      <w:rPr>
+        <w:rFonts w:ascii="Symbol" w:hAnsi="Symbol" w:hint="default"/>
+      </w:rPr>
+    </w:lvl>
+    <w:lvl w:ilvl="1" w:tplc="0C0A0003" w:tentative="1">
+      <w:start w:val="1"/>
+      <w:numFmt w:val="bullet"/>
+      <w:lvlText w:val="o"/>
+      <w:lvlJc w:val="left"/>
+      <w:pPr>
+        <w:ind w:left="1440" w:hanging="360"/>
+      </w:pPr>
+      <w:rPr>
+        <w:rFonts w:ascii="Courier New" w:hAnsi="Courier New" w:cs="Courier New" w:hint="default"/>
+      </w:rPr>
+    </w:lvl>
+    <w:lvl w:ilvl="2" w:tplc="0C0A0005" w:tentative="1">
+      <w:start w:val="1"/>
+      <w:numFmt w:val="bullet"/>
+      <w:lvlText w:val=""/>
+      <w:lvlJc w:val="left"/>
+      <w:pPr>
+        <w:ind w:left="2160" w:hanging="360"/>
+      </w:pPr>
+      <w:rPr>
+        <w:rFonts w:ascii="Wingdings" w:hAnsi="Wingdings" w:hint="default"/>
+      </w:rPr>
+    </w:lvl>
+    <w:lvl w:ilvl="3" w:tplc="0C0A0001" w:tentative="1">
+      <w:start w:val="1"/>
+      <w:numFmt w:val="bullet"/>
+      <w:lvlText w:val=""/>
+      <w:lvlJc w:val="left"/>
+      <w:pPr>
+        <w:ind w:left="2880" w:hanging="360"/>
+      </w:pPr>
+      <w:rPr>
+        <w:rFonts w:ascii="Symbol" w:hAnsi="Symbol" w:hint="default"/>
+      </w:rPr>
+    </w:lvl>
+    <w:lvl w:ilvl="4" w:tplc="0C0A0003" w:tentative="1">
+      <w:start w:val="1"/>
+      <w:numFmt w:val="bullet"/>
+      <w:lvlText w:val="o"/>
+      <w:lvlJc w:val="left"/>
+      <w:pPr>
+        <w:ind w:left="3600" w:hanging="360"/>
+      </w:pPr>
+      <w:rPr>
+        <w:rFonts w:ascii="Courier New" w:hAnsi="Courier New" w:cs="Courier New" w:hint="default"/>
+      </w:rPr>
+    </w:lvl>
+    <w:lvl w:ilvl="5" w:tplc="0C0A0005" w:tentative="1">
+      <w:start w:val="1"/>
+      <w:numFmt w:val="bullet"/>
+      <w:lvlText w:val=""/>
+      <w:lvlJc w:val="left"/>
+      <w:pPr>
+        <w:ind w:left="4320" w:hanging="360"/>
+      </w:pPr>
+      <w:rPr>
+        <w:rFonts w:ascii="Wingdings" w:hAnsi="Wingdings" w:hint="default"/>
+      </w:rPr>
+    </w:lvl>
+    <w:lvl w:ilvl="6" w:tplc="0C0A0001" w:tentative="1">
+      <w:start w:val="1"/>
+      <w:numFmt w:val="bullet"/>
+      <w:lvlText w:val=""/>
+      <w:lvlJc w:val="left"/>
+      <w:pPr>
+        <w:ind w:left="5040" w:hanging="360"/>
+      </w:pPr>
+      <w:rPr>
+        <w:rFonts w:ascii="Symbol" w:hAnsi="Symbol" w:hint="default"/>
+      </w:rPr>
+    </w:lvl>
+    <w:lvl w:ilvl="7" w:tplc="0C0A0003" w:tentative="1">
+      <w:start w:val="1"/>
+      <w:numFmt w:val="bullet"/>
+      <w:lvlText w:val="o"/>
+      <w:lvlJc w:val="left"/>
+      <w:pPr>
+        <w:ind w:left="5760" w:hanging="360"/>
+      </w:pPr>
+      <w:rPr>
+        <w:rFonts w:ascii="Courier New" w:hAnsi="Courier New" w:cs="Courier New" w:hint="default"/>
+      </w:rPr>
+    </w:lvl>
+    <w:lvl w:ilvl="8" w:tplc="0C0A0005" w:tentative="1">
+      <w:start w:val="1"/>
+      <w:numFmt w:val="bullet"/>
+      <w:lvlText w:val=""/>
+      <w:lvlJc w:val="left"/>
+      <w:pPr>
+        <w:ind w:left="6480" w:hanging="360"/>
+      </w:pPr>
+      <w:rPr>
+        <w:rFonts w:ascii="Wingdings" w:hAnsi="Wingdings" w:hint="default"/>
+      </w:rPr>
+    </w:lvl>
+  </w:abstractNum>
+  <w:abstractNum w:abstractNumId="10" w15:restartNumberingAfterBreak="0">
     <w:nsid w:val="5B675513"/>
     <w:multiLevelType w:val="hybridMultilevel"/>
     <w:tmpl w:val="1150A8F8"/>
@@ -6903,7 +7815,7 @@
       </w:rPr>
     </w:lvl>
   </w:abstractNum>
-  <w:abstractNum w:abstractNumId="9" w15:restartNumberingAfterBreak="0">
+  <w:abstractNum w:abstractNumId="11" w15:restartNumberingAfterBreak="0">
     <w:nsid w:val="5C5E5253"/>
     <w:multiLevelType w:val="hybridMultilevel"/>
     <w:tmpl w:val="0DACBFCA"/>
@@ -7016,7 +7928,7 @@
       </w:rPr>
     </w:lvl>
   </w:abstractNum>
-  <w:abstractNum w:abstractNumId="10" w15:restartNumberingAfterBreak="0">
+  <w:abstractNum w:abstractNumId="12" w15:restartNumberingAfterBreak="0">
     <w:nsid w:val="6F2E1191"/>
     <w:multiLevelType w:val="hybridMultilevel"/>
     <w:tmpl w:val="52B44F3C"/>
@@ -7129,7 +8041,7 @@
       </w:rPr>
     </w:lvl>
   </w:abstractNum>
-  <w:abstractNum w:abstractNumId="11" w15:restartNumberingAfterBreak="0">
+  <w:abstractNum w:abstractNumId="13" w15:restartNumberingAfterBreak="0">
     <w:nsid w:val="729F1277"/>
     <w:multiLevelType w:val="hybridMultilevel"/>
     <w:tmpl w:val="01A8D1A6"/>
@@ -7242,7 +8154,7 @@
       </w:rPr>
     </w:lvl>
   </w:abstractNum>
-  <w:abstractNum w:abstractNumId="12" w15:restartNumberingAfterBreak="0">
+  <w:abstractNum w:abstractNumId="14" w15:restartNumberingAfterBreak="0">
     <w:nsid w:val="752E291C"/>
     <w:multiLevelType w:val="hybridMultilevel"/>
     <w:tmpl w:val="AE1046FE"/>
@@ -7355,7 +8267,7 @@
       </w:rPr>
     </w:lvl>
   </w:abstractNum>
-  <w:abstractNum w:abstractNumId="13" w15:restartNumberingAfterBreak="0">
+  <w:abstractNum w:abstractNumId="15" w15:restartNumberingAfterBreak="0">
     <w:nsid w:val="7C7C7FA4"/>
     <w:multiLevelType w:val="hybridMultilevel"/>
     <w:tmpl w:val="23BC25EC"/>
@@ -7469,46 +8381,52 @@
     </w:lvl>
   </w:abstractNum>
   <w:num w:numId="1">
+    <w:abstractNumId w:val="10"/>
+  </w:num>
+  <w:num w:numId="2">
+    <w:abstractNumId w:val="4"/>
+  </w:num>
+  <w:num w:numId="3">
+    <w:abstractNumId w:val="5"/>
+  </w:num>
+  <w:num w:numId="4">
+    <w:abstractNumId w:val="15"/>
+  </w:num>
+  <w:num w:numId="5">
+    <w:abstractNumId w:val="6"/>
+  </w:num>
+  <w:num w:numId="6">
+    <w:abstractNumId w:val="13"/>
+  </w:num>
+  <w:num w:numId="7">
+    <w:abstractNumId w:val="7"/>
+  </w:num>
+  <w:num w:numId="8">
+    <w:abstractNumId w:val="2"/>
+  </w:num>
+  <w:num w:numId="9">
+    <w:abstractNumId w:val="11"/>
+  </w:num>
+  <w:num w:numId="10">
     <w:abstractNumId w:val="8"/>
   </w:num>
-  <w:num w:numId="2">
+  <w:num w:numId="11">
+    <w:abstractNumId w:val="14"/>
+  </w:num>
+  <w:num w:numId="12">
     <w:abstractNumId w:val="3"/>
   </w:num>
-  <w:num w:numId="3">
-    <w:abstractNumId w:val="4"/>
-  </w:num>
-  <w:num w:numId="4">
-    <w:abstractNumId w:val="13"/>
-  </w:num>
-  <w:num w:numId="5">
-    <w:abstractNumId w:val="5"/>
-  </w:num>
-  <w:num w:numId="6">
-    <w:abstractNumId w:val="11"/>
-  </w:num>
-  <w:num w:numId="7">
-    <w:abstractNumId w:val="6"/>
-  </w:num>
-  <w:num w:numId="8">
+  <w:num w:numId="13">
     <w:abstractNumId w:val="1"/>
   </w:num>
-  <w:num w:numId="9">
+  <w:num w:numId="14">
+    <w:abstractNumId w:val="12"/>
+  </w:num>
+  <w:num w:numId="15">
     <w:abstractNumId w:val="9"/>
   </w:num>
-  <w:num w:numId="10">
-    <w:abstractNumId w:val="7"/>
-  </w:num>
-  <w:num w:numId="11">
-    <w:abstractNumId w:val="12"/>
-  </w:num>
-  <w:num w:numId="12">
-    <w:abstractNumId w:val="2"/>
-  </w:num>
-  <w:num w:numId="13">
+  <w:num w:numId="16">
     <w:abstractNumId w:val="0"/>
-  </w:num>
-  <w:num w:numId="14">
-    <w:abstractNumId w:val="10"/>
   </w:num>
 </w:numbering>
 </file>

</xml_diff>